<commit_message>
uploading research proposal and other documents
</commit_message>
<xml_diff>
--- a/Research Proposal/Research Proposal.docx
+++ b/Research Proposal/Research Proposal.docx
@@ -28,7 +28,7 @@
           <w:color w:val="auto"/>
         </w:rPr>
       </w:pPr>
-      <w:bookmarkStart w:id="0" w:name="_Toc105566663"/>
+      <w:bookmarkStart w:id="0" w:name="_Toc106170295"/>
       <w:r>
         <w:rPr>
           <w:rFonts w:ascii="Times New Roman" w:hAnsi="Times New Roman" w:cs="Times New Roman"/>
@@ -227,7 +227,7 @@
           <w:r>
             <w:fldChar w:fldCharType="separate"/>
           </w:r>
-          <w:hyperlink w:anchor="_Toc105566663" w:history="1">
+          <w:hyperlink w:anchor="_Toc106170295" w:history="1">
             <w:r>
               <w:rPr>
                 <w:rStyle w:val="Hyperlink"/>
@@ -256,7 +256,7 @@
                 <w:noProof/>
                 <w:webHidden/>
               </w:rPr>
-              <w:instrText xml:space="preserve"> PAGEREF _Toc105566663 \h </w:instrText>
+              <w:instrText xml:space="preserve"> PAGEREF _Toc106170295 \h </w:instrText>
             </w:r>
             <w:r>
               <w:rPr>
@@ -302,7 +302,7 @@
               <w:lang w:eastAsia="en-GB"/>
             </w:rPr>
           </w:pPr>
-          <w:hyperlink w:anchor="_Toc105566664" w:history="1">
+          <w:hyperlink w:anchor="_Toc106170296" w:history="1">
             <w:r>
               <w:rPr>
                 <w:rStyle w:val="Hyperlink"/>
@@ -331,7 +331,7 @@
                 <w:noProof/>
                 <w:webHidden/>
               </w:rPr>
-              <w:instrText xml:space="preserve"> PAGEREF _Toc105566664 \h </w:instrText>
+              <w:instrText xml:space="preserve"> PAGEREF _Toc106170296 \h </w:instrText>
             </w:r>
             <w:r>
               <w:rPr>
@@ -377,7 +377,7 @@
               <w:lang w:eastAsia="en-GB"/>
             </w:rPr>
           </w:pPr>
-          <w:hyperlink w:anchor="_Toc105566665" w:history="1">
+          <w:hyperlink w:anchor="_Toc106170297" w:history="1">
             <w:r>
               <w:rPr>
                 <w:rStyle w:val="Hyperlink"/>
@@ -406,7 +406,7 @@
                 <w:noProof/>
                 <w:webHidden/>
               </w:rPr>
-              <w:instrText xml:space="preserve"> PAGEREF _Toc105566665 \h </w:instrText>
+              <w:instrText xml:space="preserve"> PAGEREF _Toc106170297 \h </w:instrText>
             </w:r>
             <w:r>
               <w:rPr>
@@ -452,7 +452,7 @@
               <w:lang w:eastAsia="en-GB"/>
             </w:rPr>
           </w:pPr>
-          <w:hyperlink w:anchor="_Toc105566666" w:history="1">
+          <w:hyperlink w:anchor="_Toc106170298" w:history="1">
             <w:r>
               <w:rPr>
                 <w:rStyle w:val="Hyperlink"/>
@@ -481,7 +481,7 @@
                 <w:noProof/>
                 <w:webHidden/>
               </w:rPr>
-              <w:instrText xml:space="preserve"> PAGEREF _Toc105566666 \h </w:instrText>
+              <w:instrText xml:space="preserve"> PAGEREF _Toc106170298 \h </w:instrText>
             </w:r>
             <w:r>
               <w:rPr>
@@ -527,7 +527,7 @@
               <w:lang w:eastAsia="en-GB"/>
             </w:rPr>
           </w:pPr>
-          <w:hyperlink w:anchor="_Toc105566667" w:history="1">
+          <w:hyperlink w:anchor="_Toc106170299" w:history="1">
             <w:r>
               <w:rPr>
                 <w:rStyle w:val="Hyperlink"/>
@@ -556,7 +556,7 @@
                 <w:noProof/>
                 <w:webHidden/>
               </w:rPr>
-              <w:instrText xml:space="preserve"> PAGEREF _Toc105566667 \h </w:instrText>
+              <w:instrText xml:space="preserve"> PAGEREF _Toc106170299 \h </w:instrText>
             </w:r>
             <w:r>
               <w:rPr>
@@ -602,7 +602,7 @@
               <w:lang w:eastAsia="en-GB"/>
             </w:rPr>
           </w:pPr>
-          <w:hyperlink w:anchor="_Toc105566668" w:history="1">
+          <w:hyperlink w:anchor="_Toc106170300" w:history="1">
             <w:r>
               <w:rPr>
                 <w:rStyle w:val="Hyperlink"/>
@@ -631,7 +631,7 @@
                 <w:noProof/>
                 <w:webHidden/>
               </w:rPr>
-              <w:instrText xml:space="preserve"> PAGEREF _Toc105566668 \h </w:instrText>
+              <w:instrText xml:space="preserve"> PAGEREF _Toc106170300 \h </w:instrText>
             </w:r>
             <w:r>
               <w:rPr>
@@ -677,7 +677,7 @@
               <w:lang w:eastAsia="en-GB"/>
             </w:rPr>
           </w:pPr>
-          <w:hyperlink w:anchor="_Toc105566669" w:history="1">
+          <w:hyperlink w:anchor="_Toc106170301" w:history="1">
             <w:r>
               <w:rPr>
                 <w:rStyle w:val="Hyperlink"/>
@@ -706,7 +706,7 @@
                 <w:noProof/>
                 <w:webHidden/>
               </w:rPr>
-              <w:instrText xml:space="preserve"> PAGEREF _Toc105566669 \h </w:instrText>
+              <w:instrText xml:space="preserve"> PAGEREF _Toc106170301 \h </w:instrText>
             </w:r>
             <w:r>
               <w:rPr>
@@ -752,7 +752,7 @@
               <w:lang w:eastAsia="en-GB"/>
             </w:rPr>
           </w:pPr>
-          <w:hyperlink w:anchor="_Toc105566670" w:history="1">
+          <w:hyperlink w:anchor="_Toc106170302" w:history="1">
             <w:r>
               <w:rPr>
                 <w:rStyle w:val="Hyperlink"/>
@@ -781,7 +781,7 @@
                 <w:noProof/>
                 <w:webHidden/>
               </w:rPr>
-              <w:instrText xml:space="preserve"> PAGEREF _Toc105566670 \h </w:instrText>
+              <w:instrText xml:space="preserve"> PAGEREF _Toc106170302 \h </w:instrText>
             </w:r>
             <w:r>
               <w:rPr>
@@ -827,7 +827,7 @@
               <w:lang w:eastAsia="en-GB"/>
             </w:rPr>
           </w:pPr>
-          <w:hyperlink w:anchor="_Toc105566671" w:history="1">
+          <w:hyperlink w:anchor="_Toc106170303" w:history="1">
             <w:r>
               <w:rPr>
                 <w:rStyle w:val="Hyperlink"/>
@@ -856,7 +856,7 @@
                 <w:noProof/>
                 <w:webHidden/>
               </w:rPr>
-              <w:instrText xml:space="preserve"> PAGEREF _Toc105566671 \h </w:instrText>
+              <w:instrText xml:space="preserve"> PAGEREF _Toc106170303 \h </w:instrText>
             </w:r>
             <w:r>
               <w:rPr>
@@ -902,7 +902,7 @@
               <w:lang w:eastAsia="en-GB"/>
             </w:rPr>
           </w:pPr>
-          <w:hyperlink w:anchor="_Toc105566672" w:history="1">
+          <w:hyperlink w:anchor="_Toc106170304" w:history="1">
             <w:r>
               <w:rPr>
                 <w:rStyle w:val="Hyperlink"/>
@@ -931,7 +931,7 @@
                 <w:noProof/>
                 <w:webHidden/>
               </w:rPr>
-              <w:instrText xml:space="preserve"> PAGEREF _Toc105566672 \h </w:instrText>
+              <w:instrText xml:space="preserve"> PAGEREF _Toc106170304 \h </w:instrText>
             </w:r>
             <w:r>
               <w:rPr>
@@ -977,7 +977,7 @@
               <w:lang w:eastAsia="en-GB"/>
             </w:rPr>
           </w:pPr>
-          <w:hyperlink w:anchor="_Toc105566673" w:history="1">
+          <w:hyperlink w:anchor="_Toc106170305" w:history="1">
             <w:r>
               <w:rPr>
                 <w:rStyle w:val="Hyperlink"/>
@@ -1006,7 +1006,7 @@
                 <w:noProof/>
                 <w:webHidden/>
               </w:rPr>
-              <w:instrText xml:space="preserve"> PAGEREF _Toc105566673 \h </w:instrText>
+              <w:instrText xml:space="preserve"> PAGEREF _Toc106170305 \h </w:instrText>
             </w:r>
             <w:r>
               <w:rPr>
@@ -1052,7 +1052,7 @@
               <w:lang w:eastAsia="en-GB"/>
             </w:rPr>
           </w:pPr>
-          <w:hyperlink w:anchor="_Toc105566674" w:history="1">
+          <w:hyperlink w:anchor="_Toc106170306" w:history="1">
             <w:r>
               <w:rPr>
                 <w:rStyle w:val="Hyperlink"/>
@@ -1081,7 +1081,7 @@
                 <w:noProof/>
                 <w:webHidden/>
               </w:rPr>
-              <w:instrText xml:space="preserve"> PAGEREF _Toc105566674 \h </w:instrText>
+              <w:instrText xml:space="preserve"> PAGEREF _Toc106170306 \h </w:instrText>
             </w:r>
             <w:r>
               <w:rPr>
@@ -1127,7 +1127,7 @@
               <w:lang w:eastAsia="en-GB"/>
             </w:rPr>
           </w:pPr>
-          <w:hyperlink w:anchor="_Toc105566675" w:history="1">
+          <w:hyperlink w:anchor="_Toc106170307" w:history="1">
             <w:r>
               <w:rPr>
                 <w:rStyle w:val="Hyperlink"/>
@@ -1156,7 +1156,7 @@
                 <w:noProof/>
                 <w:webHidden/>
               </w:rPr>
-              <w:instrText xml:space="preserve"> PAGEREF _Toc105566675 \h </w:instrText>
+              <w:instrText xml:space="preserve"> PAGEREF _Toc106170307 \h </w:instrText>
             </w:r>
             <w:r>
               <w:rPr>
@@ -1202,7 +1202,7 @@
               <w:lang w:eastAsia="en-GB"/>
             </w:rPr>
           </w:pPr>
-          <w:hyperlink w:anchor="_Toc105566676" w:history="1">
+          <w:hyperlink w:anchor="_Toc106170308" w:history="1">
             <w:r>
               <w:rPr>
                 <w:rStyle w:val="Hyperlink"/>
@@ -1231,7 +1231,7 @@
                 <w:noProof/>
                 <w:webHidden/>
               </w:rPr>
-              <w:instrText xml:space="preserve"> PAGEREF _Toc105566676 \h </w:instrText>
+              <w:instrText xml:space="preserve"> PAGEREF _Toc106170308 \h </w:instrText>
             </w:r>
             <w:r>
               <w:rPr>
@@ -1277,7 +1277,7 @@
               <w:lang w:eastAsia="en-GB"/>
             </w:rPr>
           </w:pPr>
-          <w:hyperlink w:anchor="_Toc105566677" w:history="1">
+          <w:hyperlink w:anchor="_Toc106170309" w:history="1">
             <w:r>
               <w:rPr>
                 <w:rStyle w:val="Hyperlink"/>
@@ -1306,7 +1306,7 @@
                 <w:noProof/>
                 <w:webHidden/>
               </w:rPr>
-              <w:instrText xml:space="preserve"> PAGEREF _Toc105566677 \h </w:instrText>
+              <w:instrText xml:space="preserve"> PAGEREF _Toc106170309 \h </w:instrText>
             </w:r>
             <w:r>
               <w:rPr>
@@ -1352,7 +1352,7 @@
               <w:lang w:eastAsia="en-GB"/>
             </w:rPr>
           </w:pPr>
-          <w:hyperlink w:anchor="_Toc105566678" w:history="1">
+          <w:hyperlink w:anchor="_Toc106170310" w:history="1">
             <w:r>
               <w:rPr>
                 <w:rStyle w:val="Hyperlink"/>
@@ -1381,7 +1381,7 @@
                 <w:noProof/>
                 <w:webHidden/>
               </w:rPr>
-              <w:instrText xml:space="preserve"> PAGEREF _Toc105566678 \h </w:instrText>
+              <w:instrText xml:space="preserve"> PAGEREF _Toc106170310 \h </w:instrText>
             </w:r>
             <w:r>
               <w:rPr>
@@ -1427,7 +1427,7 @@
               <w:lang w:eastAsia="en-GB"/>
             </w:rPr>
           </w:pPr>
-          <w:hyperlink w:anchor="_Toc105566679" w:history="1">
+          <w:hyperlink w:anchor="_Toc106170311" w:history="1">
             <w:r>
               <w:rPr>
                 <w:rStyle w:val="Hyperlink"/>
@@ -1456,7 +1456,7 @@
                 <w:noProof/>
                 <w:webHidden/>
               </w:rPr>
-              <w:instrText xml:space="preserve"> PAGEREF _Toc105566679 \h </w:instrText>
+              <w:instrText xml:space="preserve"> PAGEREF _Toc106170311 \h </w:instrText>
             </w:r>
             <w:r>
               <w:rPr>
@@ -1502,7 +1502,7 @@
               <w:lang w:eastAsia="en-GB"/>
             </w:rPr>
           </w:pPr>
-          <w:hyperlink w:anchor="_Toc105566680" w:history="1">
+          <w:hyperlink w:anchor="_Toc106170312" w:history="1">
             <w:r>
               <w:rPr>
                 <w:rStyle w:val="Hyperlink"/>
@@ -1531,7 +1531,7 @@
                 <w:noProof/>
                 <w:webHidden/>
               </w:rPr>
-              <w:instrText xml:space="preserve"> PAGEREF _Toc105566680 \h </w:instrText>
+              <w:instrText xml:space="preserve"> PAGEREF _Toc106170312 \h </w:instrText>
             </w:r>
             <w:r>
               <w:rPr>
@@ -1577,7 +1577,7 @@
               <w:lang w:eastAsia="en-GB"/>
             </w:rPr>
           </w:pPr>
-          <w:hyperlink w:anchor="_Toc105566681" w:history="1">
+          <w:hyperlink w:anchor="_Toc106170313" w:history="1">
             <w:r>
               <w:rPr>
                 <w:rStyle w:val="Hyperlink"/>
@@ -1606,7 +1606,7 @@
                 <w:noProof/>
                 <w:webHidden/>
               </w:rPr>
-              <w:instrText xml:space="preserve"> PAGEREF _Toc105566681 \h </w:instrText>
+              <w:instrText xml:space="preserve"> PAGEREF _Toc106170313 \h </w:instrText>
             </w:r>
             <w:r>
               <w:rPr>
@@ -1652,7 +1652,7 @@
               <w:lang w:eastAsia="en-GB"/>
             </w:rPr>
           </w:pPr>
-          <w:hyperlink w:anchor="_Toc105566682" w:history="1">
+          <w:hyperlink w:anchor="_Toc106170314" w:history="1">
             <w:r>
               <w:rPr>
                 <w:rStyle w:val="Hyperlink"/>
@@ -1681,7 +1681,7 @@
                 <w:noProof/>
                 <w:webHidden/>
               </w:rPr>
-              <w:instrText xml:space="preserve"> PAGEREF _Toc105566682 \h </w:instrText>
+              <w:instrText xml:space="preserve"> PAGEREF _Toc106170314 \h </w:instrText>
             </w:r>
             <w:r>
               <w:rPr>
@@ -1727,7 +1727,7 @@
               <w:lang w:eastAsia="en-GB"/>
             </w:rPr>
           </w:pPr>
-          <w:hyperlink w:anchor="_Toc105566683" w:history="1">
+          <w:hyperlink w:anchor="_Toc106170315" w:history="1">
             <w:r>
               <w:rPr>
                 <w:rStyle w:val="Hyperlink"/>
@@ -1756,7 +1756,7 @@
                 <w:noProof/>
                 <w:webHidden/>
               </w:rPr>
-              <w:instrText xml:space="preserve"> PAGEREF _Toc105566683 \h </w:instrText>
+              <w:instrText xml:space="preserve"> PAGEREF _Toc106170315 \h </w:instrText>
             </w:r>
             <w:r>
               <w:rPr>
@@ -1802,7 +1802,7 @@
               <w:lang w:eastAsia="en-GB"/>
             </w:rPr>
           </w:pPr>
-          <w:hyperlink w:anchor="_Toc105566684" w:history="1">
+          <w:hyperlink w:anchor="_Toc106170316" w:history="1">
             <w:r>
               <w:rPr>
                 <w:rStyle w:val="Hyperlink"/>
@@ -1831,7 +1831,7 @@
                 <w:noProof/>
                 <w:webHidden/>
               </w:rPr>
-              <w:instrText xml:space="preserve"> PAGEREF _Toc105566684 \h </w:instrText>
+              <w:instrText xml:space="preserve"> PAGEREF _Toc106170316 \h </w:instrText>
             </w:r>
             <w:r>
               <w:rPr>
@@ -1877,7 +1877,7 @@
               <w:lang w:eastAsia="en-GB"/>
             </w:rPr>
           </w:pPr>
-          <w:hyperlink w:anchor="_Toc105566685" w:history="1">
+          <w:hyperlink w:anchor="_Toc106170317" w:history="1">
             <w:r>
               <w:rPr>
                 <w:rStyle w:val="Hyperlink"/>
@@ -1906,7 +1906,7 @@
                 <w:noProof/>
                 <w:webHidden/>
               </w:rPr>
-              <w:instrText xml:space="preserve"> PAGEREF _Toc105566685 \h </w:instrText>
+              <w:instrText xml:space="preserve"> PAGEREF _Toc106170317 \h </w:instrText>
             </w:r>
             <w:r>
               <w:rPr>
@@ -1952,7 +1952,7 @@
               <w:lang w:eastAsia="en-GB"/>
             </w:rPr>
           </w:pPr>
-          <w:hyperlink w:anchor="_Toc105566686" w:history="1">
+          <w:hyperlink w:anchor="_Toc106170318" w:history="1">
             <w:r>
               <w:rPr>
                 <w:rStyle w:val="Hyperlink"/>
@@ -1981,7 +1981,7 @@
                 <w:noProof/>
                 <w:webHidden/>
               </w:rPr>
-              <w:instrText xml:space="preserve"> PAGEREF _Toc105566686 \h </w:instrText>
+              <w:instrText xml:space="preserve"> PAGEREF _Toc106170318 \h </w:instrText>
             </w:r>
             <w:r>
               <w:rPr>
@@ -2027,7 +2027,7 @@
               <w:lang w:eastAsia="en-GB"/>
             </w:rPr>
           </w:pPr>
-          <w:hyperlink w:anchor="_Toc105566687" w:history="1">
+          <w:hyperlink w:anchor="_Toc106170319" w:history="1">
             <w:r>
               <w:rPr>
                 <w:rStyle w:val="Hyperlink"/>
@@ -2056,7 +2056,7 @@
                 <w:noProof/>
                 <w:webHidden/>
               </w:rPr>
-              <w:instrText xml:space="preserve"> PAGEREF _Toc105566687 \h </w:instrText>
+              <w:instrText xml:space="preserve"> PAGEREF _Toc106170319 \h </w:instrText>
             </w:r>
             <w:r>
               <w:rPr>
@@ -2076,7 +2076,7 @@
                 <w:noProof/>
                 <w:webHidden/>
               </w:rPr>
-              <w:t>11</w:t>
+              <w:t>12</w:t>
             </w:r>
             <w:r>
               <w:rPr>
@@ -2102,7 +2102,7 @@
               <w:lang w:eastAsia="en-GB"/>
             </w:rPr>
           </w:pPr>
-          <w:hyperlink w:anchor="_Toc105566688" w:history="1">
+          <w:hyperlink w:anchor="_Toc106170320" w:history="1">
             <w:r>
               <w:rPr>
                 <w:rStyle w:val="Hyperlink"/>
@@ -2131,7 +2131,7 @@
                 <w:noProof/>
                 <w:webHidden/>
               </w:rPr>
-              <w:instrText xml:space="preserve"> PAGEREF _Toc105566688 \h </w:instrText>
+              <w:instrText xml:space="preserve"> PAGEREF _Toc106170320 \h </w:instrText>
             </w:r>
             <w:r>
               <w:rPr>
@@ -2151,7 +2151,7 @@
                 <w:noProof/>
                 <w:webHidden/>
               </w:rPr>
-              <w:t>11</w:t>
+              <w:t>16</w:t>
             </w:r>
             <w:r>
               <w:rPr>
@@ -2177,7 +2177,7 @@
               <w:lang w:eastAsia="en-GB"/>
             </w:rPr>
           </w:pPr>
-          <w:hyperlink w:anchor="_Toc105566689" w:history="1">
+          <w:hyperlink w:anchor="_Toc106170321" w:history="1">
             <w:r>
               <w:rPr>
                 <w:rStyle w:val="Hyperlink"/>
@@ -2206,7 +2206,7 @@
                 <w:noProof/>
                 <w:webHidden/>
               </w:rPr>
-              <w:instrText xml:space="preserve"> PAGEREF _Toc105566689 \h </w:instrText>
+              <w:instrText xml:space="preserve"> PAGEREF _Toc106170321 \h </w:instrText>
             </w:r>
             <w:r>
               <w:rPr>
@@ -2226,7 +2226,7 @@
                 <w:noProof/>
                 <w:webHidden/>
               </w:rPr>
-              <w:t>12</w:t>
+              <w:t>16</w:t>
             </w:r>
             <w:r>
               <w:rPr>
@@ -2252,7 +2252,7 @@
               <w:lang w:eastAsia="en-GB"/>
             </w:rPr>
           </w:pPr>
-          <w:hyperlink w:anchor="_Toc105566690" w:history="1">
+          <w:hyperlink w:anchor="_Toc106170322" w:history="1">
             <w:r>
               <w:rPr>
                 <w:rStyle w:val="Hyperlink"/>
@@ -2281,7 +2281,7 @@
                 <w:noProof/>
                 <w:webHidden/>
               </w:rPr>
-              <w:instrText xml:space="preserve"> PAGEREF _Toc105566690 \h </w:instrText>
+              <w:instrText xml:space="preserve"> PAGEREF _Toc106170322 \h </w:instrText>
             </w:r>
             <w:r>
               <w:rPr>
@@ -2301,7 +2301,7 @@
                 <w:noProof/>
                 <w:webHidden/>
               </w:rPr>
-              <w:t>12</w:t>
+              <w:t>17</w:t>
             </w:r>
             <w:r>
               <w:rPr>
@@ -2327,7 +2327,7 @@
               <w:lang w:eastAsia="en-GB"/>
             </w:rPr>
           </w:pPr>
-          <w:hyperlink w:anchor="_Toc105566691" w:history="1">
+          <w:hyperlink w:anchor="_Toc106170323" w:history="1">
             <w:r>
               <w:rPr>
                 <w:rStyle w:val="Hyperlink"/>
@@ -2356,7 +2356,7 @@
                 <w:noProof/>
                 <w:webHidden/>
               </w:rPr>
-              <w:instrText xml:space="preserve"> PAGEREF _Toc105566691 \h </w:instrText>
+              <w:instrText xml:space="preserve"> PAGEREF _Toc106170323 \h </w:instrText>
             </w:r>
             <w:r>
               <w:rPr>
@@ -2376,7 +2376,7 @@
                 <w:noProof/>
                 <w:webHidden/>
               </w:rPr>
-              <w:t>12</w:t>
+              <w:t>17</w:t>
             </w:r>
             <w:r>
               <w:rPr>
@@ -2402,7 +2402,7 @@
               <w:lang w:eastAsia="en-GB"/>
             </w:rPr>
           </w:pPr>
-          <w:hyperlink w:anchor="_Toc105566692" w:history="1">
+          <w:hyperlink w:anchor="_Toc106170324" w:history="1">
             <w:r>
               <w:rPr>
                 <w:rStyle w:val="Hyperlink"/>
@@ -2431,7 +2431,7 @@
                 <w:noProof/>
                 <w:webHidden/>
               </w:rPr>
-              <w:instrText xml:space="preserve"> PAGEREF _Toc105566692 \h </w:instrText>
+              <w:instrText xml:space="preserve"> PAGEREF _Toc106170324 \h </w:instrText>
             </w:r>
             <w:r>
               <w:rPr>
@@ -2451,7 +2451,7 @@
                 <w:noProof/>
                 <w:webHidden/>
               </w:rPr>
-              <w:t>15</w:t>
+              <w:t>20</w:t>
             </w:r>
             <w:r>
               <w:rPr>
@@ -2515,7 +2515,7 @@
           <w:color w:val="auto"/>
         </w:rPr>
       </w:pPr>
-      <w:bookmarkStart w:id="2" w:name="_Toc105566664"/>
+      <w:bookmarkStart w:id="2" w:name="_Toc106170296"/>
       <w:r>
         <w:rPr>
           <w:rFonts w:ascii="Times New Roman" w:hAnsi="Times New Roman" w:cs="Times New Roman"/>
@@ -2548,7 +2548,7 @@
           <w:color w:val="auto"/>
         </w:rPr>
       </w:pPr>
-      <w:bookmarkStart w:id="3" w:name="_Toc105566665"/>
+      <w:bookmarkStart w:id="3" w:name="_Toc106170297"/>
       <w:r>
         <w:rPr>
           <w:rFonts w:ascii="Times New Roman" w:hAnsi="Times New Roman" w:cs="Times New Roman"/>
@@ -2579,7 +2579,7 @@
           <w:color w:val="auto"/>
         </w:rPr>
       </w:pPr>
-      <w:bookmarkStart w:id="4" w:name="_Toc105566666"/>
+      <w:bookmarkStart w:id="4" w:name="_Toc106170298"/>
       <w:r>
         <w:rPr>
           <w:rFonts w:ascii="Times New Roman" w:hAnsi="Times New Roman" w:cs="Times New Roman"/>
@@ -2619,7 +2619,7 @@
           <w:color w:val="auto"/>
         </w:rPr>
       </w:pPr>
-      <w:bookmarkStart w:id="5" w:name="_Toc105566667"/>
+      <w:bookmarkStart w:id="5" w:name="_Toc106170299"/>
       <w:r>
         <w:rPr>
           <w:rFonts w:ascii="Times New Roman" w:hAnsi="Times New Roman" w:cs="Times New Roman"/>
@@ -2980,15 +2980,7 @@
         <w:fldChar w:fldCharType="separate"/>
       </w:r>
       <w:r>
-        <w:t>(</w:t>
-      </w:r>
-      <w:proofErr w:type="spellStart"/>
-      <w:r>
-        <w:t>Shahaab</w:t>
-      </w:r>
-      <w:proofErr w:type="spellEnd"/>
-      <w:r>
-        <w:t xml:space="preserve"> </w:t>
+        <w:t xml:space="preserve">(Shahaab </w:t>
       </w:r>
       <w:r>
         <w:rPr>
@@ -3067,7 +3059,7 @@
           <w:color w:val="auto"/>
         </w:rPr>
       </w:pPr>
-      <w:bookmarkStart w:id="6" w:name="_Toc105566668"/>
+      <w:bookmarkStart w:id="6" w:name="_Toc106170300"/>
       <w:r>
         <w:rPr>
           <w:rFonts w:ascii="Times New Roman" w:hAnsi="Times New Roman" w:cs="Times New Roman"/>
@@ -3125,7 +3117,7 @@
           <w:color w:val="auto"/>
         </w:rPr>
       </w:pPr>
-      <w:bookmarkStart w:id="7" w:name="_Toc105566669"/>
+      <w:bookmarkStart w:id="7" w:name="_Toc106170301"/>
       <w:r>
         <w:rPr>
           <w:rFonts w:ascii="Times New Roman" w:hAnsi="Times New Roman" w:cs="Times New Roman"/>
@@ -3177,7 +3169,7 @@
           <w:color w:val="auto"/>
         </w:rPr>
       </w:pPr>
-      <w:bookmarkStart w:id="8" w:name="_Toc105566670"/>
+      <w:bookmarkStart w:id="8" w:name="_Toc106170302"/>
       <w:r>
         <w:rPr>
           <w:rFonts w:ascii="Times New Roman" w:hAnsi="Times New Roman" w:cs="Times New Roman"/>
@@ -3197,9 +3189,6 @@
           <w:numId w:val="4"/>
         </w:numPr>
         <w:spacing w:line="480" w:lineRule="auto"/>
-        <w:rPr>
-          <w:rFonts w:asciiTheme="minorHAnsi" w:hAnsiTheme="minorHAnsi" w:cstheme="minorBidi"/>
-        </w:rPr>
       </w:pPr>
       <w:r>
         <w:t>Explore the definition of organisational data interoperability</w:t>
@@ -3216,9 +3205,6 @@
           <w:numId w:val="4"/>
         </w:numPr>
         <w:spacing w:line="480" w:lineRule="auto"/>
-        <w:rPr>
-          <w:rFonts w:asciiTheme="minorHAnsi" w:hAnsiTheme="minorHAnsi" w:cstheme="minorBidi"/>
-        </w:rPr>
       </w:pPr>
       <w:r>
         <w:t xml:space="preserve">Contrast the differences between </w:t>
@@ -3339,7 +3325,7 @@
           <w:color w:val="auto"/>
         </w:rPr>
       </w:pPr>
-      <w:bookmarkStart w:id="9" w:name="_Toc105566671"/>
+      <w:bookmarkStart w:id="9" w:name="_Toc106170303"/>
       <w:r>
         <w:rPr>
           <w:rFonts w:ascii="Times New Roman" w:hAnsi="Times New Roman" w:cs="Times New Roman"/>
@@ -3362,7 +3348,7 @@
           <w:color w:val="auto"/>
         </w:rPr>
       </w:pPr>
-      <w:bookmarkStart w:id="10" w:name="_Toc105566672"/>
+      <w:bookmarkStart w:id="10" w:name="_Toc106170304"/>
       <w:r>
         <w:rPr>
           <w:rFonts w:ascii="Times New Roman" w:hAnsi="Times New Roman" w:cs="Times New Roman"/>
@@ -3403,7 +3389,7 @@
           <w:color w:val="auto"/>
         </w:rPr>
       </w:pPr>
-      <w:bookmarkStart w:id="11" w:name="_Toc105566673"/>
+      <w:bookmarkStart w:id="11" w:name="_Toc106170305"/>
       <w:r>
         <w:rPr>
           <w:rFonts w:ascii="Times New Roman" w:hAnsi="Times New Roman" w:cs="Times New Roman"/>
@@ -3426,7 +3412,7 @@
           <w:color w:val="auto"/>
         </w:rPr>
       </w:pPr>
-      <w:bookmarkStart w:id="12" w:name="_Toc105566674"/>
+      <w:bookmarkStart w:id="12" w:name="_Toc106170306"/>
       <w:r>
         <w:rPr>
           <w:rFonts w:ascii="Times New Roman" w:hAnsi="Times New Roman" w:cs="Times New Roman"/>
@@ -3449,7 +3435,7 @@
           <w:color w:val="auto"/>
         </w:rPr>
       </w:pPr>
-      <w:bookmarkStart w:id="13" w:name="_Toc105566675"/>
+      <w:bookmarkStart w:id="13" w:name="_Toc106170307"/>
       <w:r>
         <w:rPr>
           <w:rFonts w:ascii="Times New Roman" w:hAnsi="Times New Roman" w:cs="Times New Roman"/>
@@ -3481,7 +3467,7 @@
           <w:color w:val="auto"/>
         </w:rPr>
       </w:pPr>
-      <w:bookmarkStart w:id="14" w:name="_Toc105566676"/>
+      <w:bookmarkStart w:id="14" w:name="_Toc106170308"/>
       <w:r>
         <w:rPr>
           <w:rFonts w:ascii="Times New Roman" w:hAnsi="Times New Roman" w:cs="Times New Roman"/>
@@ -3513,7 +3499,7 @@
           <w:color w:val="auto"/>
         </w:rPr>
       </w:pPr>
-      <w:bookmarkStart w:id="15" w:name="_Toc105566677"/>
+      <w:bookmarkStart w:id="15" w:name="_Toc106170309"/>
       <w:r>
         <w:rPr>
           <w:rFonts w:ascii="Times New Roman" w:hAnsi="Times New Roman" w:cs="Times New Roman"/>
@@ -3596,15 +3582,7 @@
         <w:fldChar w:fldCharType="separate"/>
       </w:r>
       <w:r>
-        <w:t>(</w:t>
-      </w:r>
-      <w:proofErr w:type="spellStart"/>
-      <w:r>
-        <w:t>Hevner</w:t>
-      </w:r>
-      <w:proofErr w:type="spellEnd"/>
-      <w:r>
-        <w:t xml:space="preserve"> </w:t>
+        <w:t xml:space="preserve">(Hevner </w:t>
       </w:r>
       <w:r>
         <w:rPr>
@@ -3887,7 +3865,7 @@
           <w:color w:val="auto"/>
         </w:rPr>
       </w:pPr>
-      <w:bookmarkStart w:id="16" w:name="_Toc105566678"/>
+      <w:bookmarkStart w:id="16" w:name="_Toc106170310"/>
       <w:r>
         <w:rPr>
           <w:rFonts w:ascii="Times New Roman" w:hAnsi="Times New Roman" w:cs="Times New Roman"/>
@@ -4928,7 +4906,7 @@
           <w:color w:val="auto"/>
         </w:rPr>
       </w:pPr>
-      <w:bookmarkStart w:id="17" w:name="_Toc105566679"/>
+      <w:bookmarkStart w:id="17" w:name="_Toc106170311"/>
       <w:r>
         <w:rPr>
           <w:rFonts w:ascii="Times New Roman" w:hAnsi="Times New Roman" w:cs="Times New Roman"/>
@@ -4979,7 +4957,7 @@
           <w:color w:val="auto"/>
         </w:rPr>
       </w:pPr>
-      <w:bookmarkStart w:id="18" w:name="_Toc105566680"/>
+      <w:bookmarkStart w:id="18" w:name="_Toc106170312"/>
       <w:r>
         <w:rPr>
           <w:rFonts w:ascii="Times New Roman" w:hAnsi="Times New Roman" w:cs="Times New Roman"/>
@@ -5001,10 +4979,10 @@
           <w:noProof/>
         </w:rPr>
         <w:drawing>
-          <wp:inline distT="0" distB="0" distL="0" distR="0" wp14:anchorId="25864DBB" wp14:editId="48162E3A">
-            <wp:extent cx="8766000" cy="2538000"/>
-            <wp:effectExtent l="0" t="0" r="0" b="0"/>
-            <wp:docPr id="1" name="Picture 1"/>
+          <wp:inline distT="0" distB="0" distL="0" distR="0" wp14:anchorId="1032050B" wp14:editId="56CA7D3B">
+            <wp:extent cx="8891270" cy="3255645"/>
+            <wp:effectExtent l="0" t="0" r="5080" b="1905"/>
+            <wp:docPr id="3" name="Picture 3" descr="Application, timeline, Teams&#10;&#10;Description automatically generated"/>
             <wp:cNvGraphicFramePr>
               <a:graphicFrameLocks xmlns:a="http://schemas.openxmlformats.org/drawingml/2006/main" noChangeAspect="1"/>
             </wp:cNvGraphicFramePr>
@@ -5012,7 +4990,7 @@
               <a:graphicData uri="http://schemas.openxmlformats.org/drawingml/2006/picture">
                 <pic:pic xmlns:pic="http://schemas.openxmlformats.org/drawingml/2006/picture">
                   <pic:nvPicPr>
-                    <pic:cNvPr id="0" name="Picture 1"/>
+                    <pic:cNvPr id="3" name="Picture 3" descr="Application, timeline, Teams&#10;&#10;Description automatically generated"/>
                     <pic:cNvPicPr>
                       <a:picLocks noChangeAspect="1" noChangeArrowheads="1"/>
                     </pic:cNvPicPr>
@@ -5033,7 +5011,7 @@
                   <pic:spPr bwMode="auto">
                     <a:xfrm>
                       <a:off x="0" y="0"/>
-                      <a:ext cx="8766000" cy="2538000"/>
+                      <a:ext cx="8891270" cy="3255645"/>
                     </a:xfrm>
                     <a:prstGeom prst="rect">
                       <a:avLst/>
@@ -5090,7 +5068,7 @@
           <w:color w:val="auto"/>
         </w:rPr>
       </w:pPr>
-      <w:bookmarkStart w:id="19" w:name="_Toc105566681"/>
+      <w:bookmarkStart w:id="19" w:name="_Toc106170313"/>
       <w:r>
         <w:rPr>
           <w:rFonts w:ascii="Times New Roman" w:hAnsi="Times New Roman" w:cs="Times New Roman"/>
@@ -5123,7 +5101,7 @@
           <w:color w:val="auto"/>
         </w:rPr>
       </w:pPr>
-      <w:bookmarkStart w:id="20" w:name="_Toc105566682"/>
+      <w:bookmarkStart w:id="20" w:name="_Toc106170314"/>
       <w:r>
         <w:rPr>
           <w:rFonts w:ascii="Times New Roman" w:hAnsi="Times New Roman" w:cs="Times New Roman"/>
@@ -5348,7 +5326,7 @@
           <w:color w:val="auto"/>
         </w:rPr>
       </w:pPr>
-      <w:bookmarkStart w:id="21" w:name="_Toc105566683"/>
+      <w:bookmarkStart w:id="21" w:name="_Toc106170315"/>
       <w:r>
         <w:rPr>
           <w:rFonts w:ascii="Times New Roman" w:hAnsi="Times New Roman" w:cs="Times New Roman"/>
@@ -5365,7 +5343,10 @@
         <w:spacing w:line="480" w:lineRule="auto"/>
       </w:pPr>
       <w:r>
-        <w:t xml:space="preserve">Students are informed within the participant </w:t>
+        <w:t>Participants</w:t>
+      </w:r>
+      <w:r>
+        <w:t xml:space="preserve"> are informed within the participant </w:t>
       </w:r>
       <w:r>
         <w:t xml:space="preserve">information sheet (See Appendix A) that they have the right to withdraw from the study. They are encouraged to </w:t>
@@ -5405,7 +5386,7 @@
           <w:color w:val="auto"/>
         </w:rPr>
       </w:pPr>
-      <w:bookmarkStart w:id="22" w:name="_Toc105566684"/>
+      <w:bookmarkStart w:id="22" w:name="_Toc106170316"/>
       <w:r>
         <w:rPr>
           <w:rFonts w:ascii="Times New Roman" w:hAnsi="Times New Roman" w:cs="Times New Roman"/>
@@ -5440,7 +5421,7 @@
           <w:color w:val="auto"/>
         </w:rPr>
       </w:pPr>
-      <w:bookmarkStart w:id="23" w:name="_Toc105566685"/>
+      <w:bookmarkStart w:id="23" w:name="_Toc106170317"/>
       <w:r>
         <w:rPr>
           <w:rFonts w:ascii="Times New Roman" w:hAnsi="Times New Roman" w:cs="Times New Roman"/>
@@ -5474,7 +5455,7 @@
           <w:color w:val="auto"/>
         </w:rPr>
       </w:pPr>
-      <w:bookmarkStart w:id="24" w:name="_Toc105566686"/>
+      <w:bookmarkStart w:id="24" w:name="_Toc106170318"/>
       <w:r>
         <w:rPr>
           <w:rFonts w:ascii="Times New Roman" w:hAnsi="Times New Roman" w:cs="Times New Roman"/>
@@ -5503,7 +5484,13 @@
         <w:t xml:space="preserve">Personally identifiable information will </w:t>
       </w:r>
       <w:r>
-        <w:t>be accurately captured, and only essential data will be processed. Furthermore, data will be securely stored in a password protected cloud storage solution with two-factor authentication.</w:t>
+        <w:t>be accurately captured, and only essential data will be processed. Furthermore, data will be securely stored in a password</w:t>
+      </w:r>
+      <w:r>
+        <w:t>-</w:t>
+      </w:r>
+      <w:r>
+        <w:t>protected cloud storage solution with two-factor authentication.</w:t>
       </w:r>
       <w:r>
         <w:t xml:space="preserve"> Finally</w:t>
@@ -5531,18 +5518,30 @@
           <w:bCs/>
           <w:color w:val="auto"/>
         </w:rPr>
+        <w:sectPr>
+          <w:pgSz w:w="11906" w:h="16838"/>
+          <w:pgMar w:top="1418" w:right="1418" w:bottom="1418" w:left="1418" w:header="709" w:footer="709" w:gutter="0"/>
+          <w:cols w:space="708"/>
+          <w:docGrid w:linePitch="360"/>
+        </w:sectPr>
       </w:pPr>
       <w:bookmarkStart w:id="25" w:name="_Toc105390231"/>
-      <w:bookmarkStart w:id="26" w:name="_Toc105566687"/>
-      <w:r>
+    </w:p>
+    <w:p>
+      <w:pPr>
+        <w:pStyle w:val="Heading1"/>
+        <w:tabs>
+          <w:tab w:val="left" w:pos="3408"/>
+        </w:tabs>
+        <w:spacing w:line="480" w:lineRule="auto"/>
         <w:rPr>
           <w:rFonts w:ascii="Times New Roman" w:hAnsi="Times New Roman" w:cs="Times New Roman"/>
           <w:b/>
           <w:bCs/>
           <w:color w:val="auto"/>
         </w:rPr>
-        <w:t xml:space="preserve">Section </w:t>
-      </w:r>
+      </w:pPr>
+      <w:bookmarkStart w:id="26" w:name="_Toc106170319"/>
       <w:r>
         <w:rPr>
           <w:rFonts w:ascii="Times New Roman" w:hAnsi="Times New Roman" w:cs="Times New Roman"/>
@@ -5550,8 +5549,10 @@
           <w:bCs/>
           <w:color w:val="auto"/>
         </w:rPr>
-        <w:t>3</w:t>
-      </w:r>
+        <w:lastRenderedPageBreak/>
+        <w:t xml:space="preserve">Section 3: </w:t>
+      </w:r>
+      <w:bookmarkEnd w:id="25"/>
       <w:r>
         <w:rPr>
           <w:rFonts w:ascii="Times New Roman" w:hAnsi="Times New Roman" w:cs="Times New Roman"/>
@@ -5559,23 +5560,1477 @@
           <w:bCs/>
           <w:color w:val="auto"/>
         </w:rPr>
-        <w:t xml:space="preserve">: </w:t>
-      </w:r>
-      <w:bookmarkEnd w:id="25"/>
-      <w:r>
+        <w:t>Risk Assessment</w:t>
+      </w:r>
+      <w:bookmarkEnd w:id="26"/>
+    </w:p>
+    <w:p>
+      <w:pPr>
+        <w:pStyle w:val="NoSpacing"/>
+        <w:spacing w:line="480" w:lineRule="auto"/>
+        <w:rPr>
+          <w:rFonts w:ascii="Times New Roman" w:hAnsi="Times New Roman"/>
+          <w:sz w:val="28"/>
+        </w:rPr>
+      </w:pPr>
+      <w:r>
+        <w:rPr>
+          <w:rFonts w:ascii="Times New Roman" w:hAnsi="Times New Roman"/>
+          <w:sz w:val="28"/>
+        </w:rPr>
+        <w:t xml:space="preserve">Risk assessment </w:t>
+      </w:r>
+    </w:p>
+    <w:tbl>
+      <w:tblPr>
+        <w:tblStyle w:val="TableGrid"/>
+        <w:tblW w:w="14567" w:type="dxa"/>
+        <w:shd w:val="clear" w:color="auto" w:fill="FFFFFF" w:themeFill="background1"/>
+        <w:tblLook w:val="04A0" w:firstRow="1" w:lastRow="0" w:firstColumn="1" w:lastColumn="0" w:noHBand="0" w:noVBand="1"/>
+      </w:tblPr>
+      <w:tblGrid>
+        <w:gridCol w:w="3085"/>
+        <w:gridCol w:w="4358"/>
+        <w:gridCol w:w="2282"/>
+        <w:gridCol w:w="1156"/>
+        <w:gridCol w:w="3686"/>
+      </w:tblGrid>
+      <w:tr>
+        <w:trPr>
+          <w:trHeight w:val="1131"/>
+        </w:trPr>
+        <w:tc>
+          <w:tcPr>
+            <w:tcW w:w="3085" w:type="dxa"/>
+            <w:shd w:val="clear" w:color="auto" w:fill="F2F2F2" w:themeFill="background1" w:themeFillShade="F2"/>
+            <w:vAlign w:val="center"/>
+          </w:tcPr>
+          <w:p>
+            <w:pPr>
+              <w:spacing w:line="480" w:lineRule="auto"/>
+              <w:rPr>
+                <w:rStyle w:val="Strong"/>
+                <w:rFonts w:ascii="Times New Roman" w:hAnsi="Times New Roman"/>
+              </w:rPr>
+            </w:pPr>
+            <w:r>
+              <w:rPr>
+                <w:rStyle w:val="Strong"/>
+                <w:rFonts w:ascii="Times New Roman" w:hAnsi="Times New Roman"/>
+              </w:rPr>
+              <w:t>Description of activity / area being assessed</w:t>
+            </w:r>
+          </w:p>
+        </w:tc>
+        <w:tc>
+          <w:tcPr>
+            <w:tcW w:w="6640" w:type="dxa"/>
+            <w:gridSpan w:val="2"/>
+            <w:shd w:val="clear" w:color="auto" w:fill="FFFFFF" w:themeFill="background1"/>
+          </w:tcPr>
+          <w:p>
+            <w:pPr>
+              <w:spacing w:line="480" w:lineRule="auto"/>
+              <w:rPr>
+                <w:rStyle w:val="Strong"/>
+                <w:rFonts w:ascii="Times New Roman" w:hAnsi="Times New Roman"/>
+                <w:bCs w:val="0"/>
+              </w:rPr>
+            </w:pPr>
+            <w:r>
+              <w:rPr>
+                <w:rStyle w:val="Strong"/>
+                <w:rFonts w:ascii="Times New Roman" w:hAnsi="Times New Roman"/>
+              </w:rPr>
+              <w:t>A permissioned blockchain prototype facilitating banking record interoperability interview data collection.</w:t>
+            </w:r>
+          </w:p>
+          <w:p>
+            <w:pPr>
+              <w:spacing w:line="480" w:lineRule="auto"/>
+              <w:rPr>
+                <w:rStyle w:val="Strong"/>
+                <w:rFonts w:ascii="Times New Roman" w:hAnsi="Times New Roman"/>
+                <w:bCs w:val="0"/>
+              </w:rPr>
+            </w:pPr>
+          </w:p>
+          <w:p>
+            <w:pPr>
+              <w:spacing w:line="480" w:lineRule="auto"/>
+              <w:rPr>
+                <w:rStyle w:val="Strong"/>
+                <w:rFonts w:ascii="Times New Roman" w:hAnsi="Times New Roman"/>
+                <w:b w:val="0"/>
+              </w:rPr>
+            </w:pPr>
+            <w:r>
+              <w:rPr>
+                <w:rStyle w:val="Strong"/>
+                <w:rFonts w:ascii="Times New Roman" w:hAnsi="Times New Roman"/>
+              </w:rPr>
+              <w:t>All interviews in this research project will be performed online via Zoom. Interviewees will not be required to travel to and from any location.</w:t>
+            </w:r>
+          </w:p>
+        </w:tc>
+        <w:tc>
+          <w:tcPr>
+            <w:tcW w:w="1156" w:type="dxa"/>
+            <w:shd w:val="clear" w:color="auto" w:fill="F2F2F2" w:themeFill="background1" w:themeFillShade="F2"/>
+            <w:vAlign w:val="center"/>
+          </w:tcPr>
+          <w:p>
+            <w:pPr>
+              <w:spacing w:line="480" w:lineRule="auto"/>
+              <w:rPr>
+                <w:rStyle w:val="Strong"/>
+                <w:rFonts w:ascii="Times New Roman" w:hAnsi="Times New Roman"/>
+              </w:rPr>
+            </w:pPr>
+            <w:r>
+              <w:rPr>
+                <w:rStyle w:val="Strong"/>
+                <w:rFonts w:ascii="Times New Roman" w:hAnsi="Times New Roman"/>
+              </w:rPr>
+              <w:t>Location</w:t>
+            </w:r>
+          </w:p>
+        </w:tc>
+        <w:tc>
+          <w:tcPr>
+            <w:tcW w:w="3686" w:type="dxa"/>
+            <w:shd w:val="clear" w:color="auto" w:fill="FFFFFF" w:themeFill="background1"/>
+          </w:tcPr>
+          <w:p>
+            <w:pPr>
+              <w:spacing w:line="480" w:lineRule="auto"/>
+              <w:rPr>
+                <w:rStyle w:val="Strong"/>
+                <w:rFonts w:ascii="Times New Roman" w:hAnsi="Times New Roman"/>
+                <w:b w:val="0"/>
+              </w:rPr>
+            </w:pPr>
+            <w:r>
+              <w:rPr>
+                <w:rStyle w:val="Strong"/>
+                <w:rFonts w:ascii="Times New Roman" w:hAnsi="Times New Roman"/>
+              </w:rPr>
+              <w:t>Online</w:t>
+            </w:r>
+          </w:p>
+        </w:tc>
+      </w:tr>
+      <w:tr>
+        <w:trPr>
+          <w:trHeight w:val="709"/>
+        </w:trPr>
+        <w:tc>
+          <w:tcPr>
+            <w:tcW w:w="3085" w:type="dxa"/>
+            <w:shd w:val="clear" w:color="auto" w:fill="F2F2F2" w:themeFill="background1" w:themeFillShade="F2"/>
+          </w:tcPr>
+          <w:p>
+            <w:pPr>
+              <w:spacing w:before="120" w:after="120" w:line="480" w:lineRule="auto"/>
+              <w:rPr>
+                <w:rStyle w:val="Strong"/>
+                <w:rFonts w:ascii="Times New Roman" w:hAnsi="Times New Roman"/>
+              </w:rPr>
+            </w:pPr>
+            <w:r>
+              <w:rPr>
+                <w:rStyle w:val="Strong"/>
+                <w:rFonts w:ascii="Times New Roman" w:hAnsi="Times New Roman"/>
+              </w:rPr>
+              <w:t>Manager responsible</w:t>
+            </w:r>
+          </w:p>
+        </w:tc>
+        <w:tc>
+          <w:tcPr>
+            <w:tcW w:w="4358" w:type="dxa"/>
+            <w:shd w:val="clear" w:color="auto" w:fill="FFFFFF" w:themeFill="background1"/>
+          </w:tcPr>
+          <w:p>
+            <w:pPr>
+              <w:spacing w:before="120" w:after="120" w:line="480" w:lineRule="auto"/>
+            </w:pPr>
+            <w:r>
+              <w:t>Anrich Werner Potgieter (Researcher)</w:t>
+            </w:r>
+          </w:p>
+        </w:tc>
+        <w:tc>
+          <w:tcPr>
+            <w:tcW w:w="2282" w:type="dxa"/>
+            <w:shd w:val="clear" w:color="auto" w:fill="F2F2F2" w:themeFill="background1" w:themeFillShade="F2"/>
+            <w:vAlign w:val="center"/>
+          </w:tcPr>
+          <w:p>
+            <w:pPr>
+              <w:spacing w:before="120" w:after="120" w:line="480" w:lineRule="auto"/>
+              <w:rPr>
+                <w:rStyle w:val="Strong"/>
+                <w:rFonts w:ascii="Times New Roman" w:hAnsi="Times New Roman"/>
+              </w:rPr>
+            </w:pPr>
+            <w:r>
+              <w:rPr>
+                <w:rStyle w:val="Strong"/>
+                <w:rFonts w:ascii="Times New Roman" w:hAnsi="Times New Roman"/>
+              </w:rPr>
+              <w:t>Signature &amp; date</w:t>
+            </w:r>
+          </w:p>
+        </w:tc>
+        <w:tc>
+          <w:tcPr>
+            <w:tcW w:w="4842" w:type="dxa"/>
+            <w:gridSpan w:val="2"/>
+            <w:shd w:val="clear" w:color="auto" w:fill="FFFFFF" w:themeFill="background1"/>
+          </w:tcPr>
+          <w:p>
+            <w:pPr>
+              <w:spacing w:before="120" w:after="120" w:line="480" w:lineRule="auto"/>
+              <w:rPr>
+                <w:rStyle w:val="Strong"/>
+                <w:rFonts w:ascii="Times New Roman" w:hAnsi="Times New Roman"/>
+                <w:bCs w:val="0"/>
+                <w:szCs w:val="22"/>
+              </w:rPr>
+            </w:pPr>
+            <w:r>
+              <w:rPr>
+                <w:rStyle w:val="Strong"/>
+                <w:rFonts w:ascii="Times New Roman" w:hAnsi="Times New Roman"/>
+                <w:bCs w:val="0"/>
+                <w:sz w:val="28"/>
+                <w:szCs w:val="28"/>
+              </w:rPr>
+              <w:t xml:space="preserve">Anrich Potgieter </w:t>
+            </w:r>
+            <w:r>
+              <w:rPr>
+                <w:rStyle w:val="Strong"/>
+                <w:rFonts w:ascii="Times New Roman" w:hAnsi="Times New Roman"/>
+                <w:b w:val="0"/>
+              </w:rPr>
+              <w:t>15/06/2022</w:t>
+            </w:r>
+          </w:p>
+        </w:tc>
+      </w:tr>
+      <w:tr>
+        <w:tc>
+          <w:tcPr>
+            <w:tcW w:w="3085" w:type="dxa"/>
+            <w:shd w:val="clear" w:color="auto" w:fill="F2F2F2" w:themeFill="background1" w:themeFillShade="F2"/>
+            <w:vAlign w:val="center"/>
+          </w:tcPr>
+          <w:p>
+            <w:pPr>
+              <w:spacing w:before="120" w:after="120" w:line="480" w:lineRule="auto"/>
+              <w:rPr>
+                <w:rStyle w:val="Strong"/>
+                <w:rFonts w:ascii="Times New Roman" w:hAnsi="Times New Roman"/>
+              </w:rPr>
+            </w:pPr>
+            <w:r>
+              <w:rPr>
+                <w:rStyle w:val="Strong"/>
+                <w:rFonts w:ascii="Times New Roman" w:hAnsi="Times New Roman"/>
+              </w:rPr>
+              <w:t>Assessed by (name &amp; role)</w:t>
+            </w:r>
+          </w:p>
+        </w:tc>
+        <w:tc>
+          <w:tcPr>
+            <w:tcW w:w="4358" w:type="dxa"/>
+            <w:shd w:val="clear" w:color="auto" w:fill="FFFFFF" w:themeFill="background1"/>
+          </w:tcPr>
+          <w:p>
+            <w:pPr>
+              <w:spacing w:before="120" w:after="120" w:line="480" w:lineRule="auto"/>
+              <w:rPr>
+                <w:rStyle w:val="Strong"/>
+                <w:rFonts w:ascii="Times New Roman" w:hAnsi="Times New Roman"/>
+                <w:b w:val="0"/>
+              </w:rPr>
+            </w:pPr>
+            <w:r>
+              <w:rPr>
+                <w:rStyle w:val="Strong"/>
+                <w:rFonts w:ascii="Times New Roman" w:hAnsi="Times New Roman"/>
+              </w:rPr>
+              <w:t>Dr Imtiaz Kahn (Dissertation Supervisor)</w:t>
+            </w:r>
+          </w:p>
+        </w:tc>
+        <w:tc>
+          <w:tcPr>
+            <w:tcW w:w="2282" w:type="dxa"/>
+            <w:shd w:val="clear" w:color="auto" w:fill="F2F2F2" w:themeFill="background1" w:themeFillShade="F2"/>
+            <w:vAlign w:val="center"/>
+          </w:tcPr>
+          <w:p>
+            <w:pPr>
+              <w:spacing w:before="120" w:after="120" w:line="480" w:lineRule="auto"/>
+              <w:rPr>
+                <w:rStyle w:val="Strong"/>
+                <w:rFonts w:ascii="Times New Roman" w:hAnsi="Times New Roman"/>
+              </w:rPr>
+            </w:pPr>
+            <w:r>
+              <w:rPr>
+                <w:rStyle w:val="Strong"/>
+                <w:rFonts w:ascii="Times New Roman" w:hAnsi="Times New Roman"/>
+              </w:rPr>
+              <w:t>Signature &amp; assessment date</w:t>
+            </w:r>
+          </w:p>
+        </w:tc>
+        <w:tc>
+          <w:tcPr>
+            <w:tcW w:w="4842" w:type="dxa"/>
+            <w:gridSpan w:val="2"/>
+            <w:shd w:val="clear" w:color="auto" w:fill="FFFFFF" w:themeFill="background1"/>
+          </w:tcPr>
+          <w:p>
+            <w:pPr>
+              <w:spacing w:before="120" w:after="120" w:line="480" w:lineRule="auto"/>
+              <w:rPr>
+                <w:rStyle w:val="Strong"/>
+                <w:rFonts w:ascii="Times New Roman" w:hAnsi="Times New Roman"/>
+                <w:b w:val="0"/>
+              </w:rPr>
+            </w:pPr>
+          </w:p>
+        </w:tc>
+      </w:tr>
+    </w:tbl>
+    <w:p>
+      <w:pPr>
+        <w:spacing w:line="480" w:lineRule="auto"/>
+        <w:rPr>
+          <w:b/>
+        </w:rPr>
+      </w:pPr>
+    </w:p>
+    <w:tbl>
+      <w:tblPr>
+        <w:tblStyle w:val="TableGrid"/>
+        <w:tblW w:w="5139" w:type="pct"/>
+        <w:tblLook w:val="04A0" w:firstRow="1" w:lastRow="0" w:firstColumn="1" w:lastColumn="0" w:noHBand="0" w:noVBand="1"/>
+      </w:tblPr>
+      <w:tblGrid>
+        <w:gridCol w:w="2405"/>
+        <w:gridCol w:w="1666"/>
+        <w:gridCol w:w="2561"/>
+        <w:gridCol w:w="1430"/>
+        <w:gridCol w:w="2195"/>
+        <w:gridCol w:w="1430"/>
+        <w:gridCol w:w="1349"/>
+        <w:gridCol w:w="1345"/>
+      </w:tblGrid>
+      <w:tr>
+        <w:trPr>
+          <w:tblHeader/>
+        </w:trPr>
+        <w:tc>
+          <w:tcPr>
+            <w:tcW w:w="901" w:type="pct"/>
+            <w:shd w:val="clear" w:color="auto" w:fill="D9D9D9" w:themeFill="background1" w:themeFillShade="D9"/>
+          </w:tcPr>
+          <w:p>
+            <w:pPr>
+              <w:spacing w:line="480" w:lineRule="auto"/>
+              <w:jc w:val="center"/>
+              <w:rPr>
+                <w:rStyle w:val="Strong"/>
+                <w:rFonts w:ascii="Times New Roman" w:hAnsi="Times New Roman"/>
+              </w:rPr>
+            </w:pPr>
+            <w:r>
+              <w:rPr>
+                <w:rStyle w:val="Strong"/>
+                <w:rFonts w:ascii="Times New Roman" w:hAnsi="Times New Roman"/>
+              </w:rPr>
+              <w:lastRenderedPageBreak/>
+              <w:t>Hazard (H)</w:t>
+            </w:r>
+          </w:p>
+          <w:p>
+            <w:pPr>
+              <w:spacing w:line="480" w:lineRule="auto"/>
+              <w:jc w:val="center"/>
+              <w:rPr>
+                <w:rStyle w:val="Strong"/>
+                <w:rFonts w:ascii="Times New Roman" w:hAnsi="Times New Roman"/>
+              </w:rPr>
+            </w:pPr>
+            <w:r>
+              <w:rPr>
+                <w:rStyle w:val="Strong"/>
+                <w:rFonts w:ascii="Times New Roman" w:hAnsi="Times New Roman"/>
+              </w:rPr>
+              <w:t>hazardous event (HE)</w:t>
+            </w:r>
+          </w:p>
+          <w:p>
+            <w:pPr>
+              <w:spacing w:line="480" w:lineRule="auto"/>
+              <w:jc w:val="center"/>
+              <w:rPr>
+                <w:rStyle w:val="Strong"/>
+                <w:rFonts w:ascii="Times New Roman" w:hAnsi="Times New Roman"/>
+              </w:rPr>
+            </w:pPr>
+            <w:r>
+              <w:rPr>
+                <w:rStyle w:val="Strong"/>
+                <w:rFonts w:ascii="Times New Roman" w:hAnsi="Times New Roman"/>
+              </w:rPr>
+              <w:t>consequence (C)</w:t>
+            </w:r>
+          </w:p>
+        </w:tc>
+        <w:tc>
+          <w:tcPr>
+            <w:tcW w:w="644" w:type="pct"/>
+            <w:shd w:val="clear" w:color="auto" w:fill="D9D9D9" w:themeFill="background1" w:themeFillShade="D9"/>
+          </w:tcPr>
+          <w:p>
+            <w:pPr>
+              <w:spacing w:line="480" w:lineRule="auto"/>
+              <w:jc w:val="center"/>
+              <w:rPr>
+                <w:rStyle w:val="Strong"/>
+                <w:rFonts w:ascii="Times New Roman" w:hAnsi="Times New Roman"/>
+              </w:rPr>
+            </w:pPr>
+            <w:r>
+              <w:rPr>
+                <w:rStyle w:val="Strong"/>
+                <w:rFonts w:ascii="Times New Roman" w:hAnsi="Times New Roman"/>
+              </w:rPr>
+              <w:t>Who might be harmed</w:t>
+            </w:r>
+          </w:p>
+        </w:tc>
+        <w:tc>
+          <w:tcPr>
+            <w:tcW w:w="955" w:type="pct"/>
+            <w:shd w:val="clear" w:color="auto" w:fill="D9D9D9" w:themeFill="background1" w:themeFillShade="D9"/>
+          </w:tcPr>
+          <w:p>
+            <w:pPr>
+              <w:spacing w:line="480" w:lineRule="auto"/>
+              <w:jc w:val="center"/>
+              <w:rPr>
+                <w:rStyle w:val="Strong"/>
+                <w:rFonts w:ascii="Times New Roman" w:hAnsi="Times New Roman"/>
+              </w:rPr>
+            </w:pPr>
+            <w:r>
+              <w:rPr>
+                <w:rStyle w:val="Strong"/>
+                <w:rFonts w:ascii="Times New Roman" w:hAnsi="Times New Roman"/>
+              </w:rPr>
+              <w:t>Current controls</w:t>
+            </w:r>
+          </w:p>
+        </w:tc>
+        <w:tc>
+          <w:tcPr>
+            <w:tcW w:w="347" w:type="pct"/>
+            <w:shd w:val="clear" w:color="auto" w:fill="D9D9D9" w:themeFill="background1" w:themeFillShade="D9"/>
+          </w:tcPr>
+          <w:p>
+            <w:pPr>
+              <w:spacing w:line="480" w:lineRule="auto"/>
+              <w:jc w:val="center"/>
+              <w:rPr>
+                <w:rStyle w:val="Strong"/>
+                <w:rFonts w:ascii="Times New Roman" w:hAnsi="Times New Roman"/>
+              </w:rPr>
+            </w:pPr>
+            <w:r>
+              <w:rPr>
+                <w:rStyle w:val="Strong"/>
+                <w:rFonts w:ascii="Times New Roman" w:hAnsi="Times New Roman"/>
+              </w:rPr>
+              <w:t>Current risk</w:t>
+            </w:r>
+          </w:p>
+          <w:p>
+            <w:pPr>
+              <w:spacing w:line="480" w:lineRule="auto"/>
+              <w:jc w:val="center"/>
+              <w:rPr>
+                <w:rStyle w:val="Strong"/>
+                <w:rFonts w:ascii="Times New Roman" w:hAnsi="Times New Roman"/>
+              </w:rPr>
+            </w:pPr>
+            <w:proofErr w:type="spellStart"/>
+            <w:r>
+              <w:rPr>
+                <w:rStyle w:val="Strong"/>
+                <w:rFonts w:ascii="Times New Roman" w:hAnsi="Times New Roman"/>
+              </w:rPr>
+              <w:t>LxC</w:t>
+            </w:r>
+            <w:proofErr w:type="spellEnd"/>
+            <w:r>
+              <w:rPr>
+                <w:rStyle w:val="Strong"/>
+                <w:rFonts w:ascii="Times New Roman" w:hAnsi="Times New Roman"/>
+              </w:rPr>
+              <w:t>=R</w:t>
+            </w:r>
+          </w:p>
+        </w:tc>
+        <w:tc>
+          <w:tcPr>
+            <w:tcW w:w="828" w:type="pct"/>
+            <w:shd w:val="clear" w:color="auto" w:fill="D9D9D9" w:themeFill="background1" w:themeFillShade="D9"/>
+          </w:tcPr>
+          <w:p>
+            <w:pPr>
+              <w:spacing w:line="480" w:lineRule="auto"/>
+              <w:jc w:val="center"/>
+              <w:rPr>
+                <w:rStyle w:val="Strong"/>
+                <w:rFonts w:ascii="Times New Roman" w:hAnsi="Times New Roman"/>
+              </w:rPr>
+            </w:pPr>
+            <w:r>
+              <w:rPr>
+                <w:rStyle w:val="Strong"/>
+                <w:rFonts w:ascii="Times New Roman" w:hAnsi="Times New Roman"/>
+              </w:rPr>
+              <w:t>Additional controls needed to reduce the risk</w:t>
+            </w:r>
+          </w:p>
+        </w:tc>
+        <w:tc>
+          <w:tcPr>
+            <w:tcW w:w="395" w:type="pct"/>
+            <w:shd w:val="clear" w:color="auto" w:fill="D9D9D9" w:themeFill="background1" w:themeFillShade="D9"/>
+          </w:tcPr>
+          <w:p>
+            <w:pPr>
+              <w:spacing w:line="480" w:lineRule="auto"/>
+              <w:jc w:val="center"/>
+              <w:rPr>
+                <w:rStyle w:val="Strong"/>
+                <w:rFonts w:ascii="Times New Roman" w:hAnsi="Times New Roman"/>
+              </w:rPr>
+            </w:pPr>
+            <w:r>
+              <w:rPr>
+                <w:rStyle w:val="Strong"/>
+                <w:rFonts w:ascii="Times New Roman" w:hAnsi="Times New Roman"/>
+              </w:rPr>
+              <w:t xml:space="preserve">Residual </w:t>
+            </w:r>
+          </w:p>
+          <w:p>
+            <w:pPr>
+              <w:spacing w:line="480" w:lineRule="auto"/>
+              <w:jc w:val="center"/>
+              <w:rPr>
+                <w:rStyle w:val="Strong"/>
+                <w:rFonts w:ascii="Times New Roman" w:hAnsi="Times New Roman"/>
+              </w:rPr>
+            </w:pPr>
+            <w:r>
+              <w:rPr>
+                <w:rStyle w:val="Strong"/>
+                <w:rFonts w:ascii="Times New Roman" w:hAnsi="Times New Roman"/>
+              </w:rPr>
+              <w:t>risk</w:t>
+            </w:r>
+          </w:p>
+          <w:p>
+            <w:pPr>
+              <w:spacing w:line="480" w:lineRule="auto"/>
+              <w:jc w:val="center"/>
+              <w:rPr>
+                <w:rStyle w:val="Strong"/>
+                <w:rFonts w:ascii="Times New Roman" w:hAnsi="Times New Roman"/>
+              </w:rPr>
+            </w:pPr>
+            <w:proofErr w:type="spellStart"/>
+            <w:r>
+              <w:rPr>
+                <w:rStyle w:val="Strong"/>
+                <w:rFonts w:ascii="Times New Roman" w:hAnsi="Times New Roman"/>
+              </w:rPr>
+              <w:t>LxC</w:t>
+            </w:r>
+            <w:proofErr w:type="spellEnd"/>
+            <w:r>
+              <w:rPr>
+                <w:rStyle w:val="Strong"/>
+                <w:rFonts w:ascii="Times New Roman" w:hAnsi="Times New Roman"/>
+              </w:rPr>
+              <w:t>=R</w:t>
+            </w:r>
+          </w:p>
+        </w:tc>
+        <w:tc>
+          <w:tcPr>
+            <w:tcW w:w="397" w:type="pct"/>
+            <w:shd w:val="clear" w:color="auto" w:fill="D9D9D9" w:themeFill="background1" w:themeFillShade="D9"/>
+          </w:tcPr>
+          <w:p>
+            <w:pPr>
+              <w:spacing w:line="480" w:lineRule="auto"/>
+              <w:jc w:val="center"/>
+              <w:rPr>
+                <w:rStyle w:val="Strong"/>
+                <w:rFonts w:ascii="Times New Roman" w:hAnsi="Times New Roman"/>
+              </w:rPr>
+            </w:pPr>
+            <w:r>
+              <w:rPr>
+                <w:rStyle w:val="Strong"/>
+                <w:rFonts w:ascii="Times New Roman" w:hAnsi="Times New Roman"/>
+              </w:rPr>
+              <w:t xml:space="preserve">Target Date </w:t>
+            </w:r>
+          </w:p>
+          <w:p>
+            <w:pPr>
+              <w:spacing w:line="480" w:lineRule="auto"/>
+              <w:jc w:val="center"/>
+              <w:rPr>
+                <w:rStyle w:val="Strong"/>
+                <w:rFonts w:ascii="Times New Roman" w:hAnsi="Times New Roman"/>
+              </w:rPr>
+            </w:pPr>
+          </w:p>
+        </w:tc>
+        <w:tc>
+          <w:tcPr>
+            <w:tcW w:w="532" w:type="pct"/>
+            <w:shd w:val="clear" w:color="auto" w:fill="D9D9D9" w:themeFill="background1" w:themeFillShade="D9"/>
+          </w:tcPr>
+          <w:p>
+            <w:pPr>
+              <w:spacing w:line="480" w:lineRule="auto"/>
+              <w:jc w:val="center"/>
+              <w:rPr>
+                <w:rStyle w:val="Strong"/>
+                <w:rFonts w:ascii="Times New Roman" w:hAnsi="Times New Roman"/>
+              </w:rPr>
+            </w:pPr>
+            <w:r>
+              <w:rPr>
+                <w:rStyle w:val="Strong"/>
+                <w:rFonts w:ascii="Times New Roman" w:hAnsi="Times New Roman"/>
+              </w:rPr>
+              <w:t>Date achieved</w:t>
+            </w:r>
+          </w:p>
+        </w:tc>
+      </w:tr>
+      <w:tr>
+        <w:tc>
+          <w:tcPr>
+            <w:tcW w:w="901" w:type="pct"/>
+          </w:tcPr>
+          <w:p>
+            <w:pPr>
+              <w:spacing w:before="120" w:after="120" w:line="480" w:lineRule="auto"/>
+              <w:rPr>
+                <w:rStyle w:val="Strong"/>
+                <w:rFonts w:ascii="Times New Roman" w:hAnsi="Times New Roman"/>
+              </w:rPr>
+            </w:pPr>
+            <w:r>
+              <w:rPr>
+                <w:rStyle w:val="Strong"/>
+                <w:rFonts w:ascii="Times New Roman" w:hAnsi="Times New Roman"/>
+                <w:bCs w:val="0"/>
+              </w:rPr>
+              <w:t>A</w:t>
+            </w:r>
+            <w:r>
+              <w:rPr>
+                <w:rStyle w:val="Strong"/>
+                <w:rFonts w:ascii="Times New Roman" w:hAnsi="Times New Roman"/>
+              </w:rPr>
+              <w:t>ches and pains from prolonged use of DSE (Display Screen Equipment)</w:t>
+            </w:r>
+          </w:p>
+        </w:tc>
+        <w:tc>
+          <w:tcPr>
+            <w:tcW w:w="644" w:type="pct"/>
+          </w:tcPr>
+          <w:p>
+            <w:pPr>
+              <w:spacing w:before="120" w:after="120" w:line="480" w:lineRule="auto"/>
+            </w:pPr>
+            <w:r>
+              <w:t>Researcher and participants</w:t>
+            </w:r>
+          </w:p>
+        </w:tc>
+        <w:tc>
+          <w:tcPr>
+            <w:tcW w:w="955" w:type="pct"/>
+          </w:tcPr>
+          <w:p>
+            <w:pPr>
+              <w:spacing w:before="120" w:after="120" w:line="480" w:lineRule="auto"/>
+            </w:pPr>
+            <w:r>
+              <w:t>Dependent on the individuals home working environment.</w:t>
+            </w:r>
+          </w:p>
+        </w:tc>
+        <w:tc>
+          <w:tcPr>
+            <w:tcW w:w="347" w:type="pct"/>
+            <w:shd w:val="clear" w:color="auto" w:fill="92D050"/>
+          </w:tcPr>
+          <w:p>
+            <w:pPr>
+              <w:spacing w:before="120" w:after="120" w:line="480" w:lineRule="auto"/>
+              <w:jc w:val="center"/>
+            </w:pPr>
+            <w:r>
+              <w:t>Fairly likely X Minor (Low Risk)</w:t>
+            </w:r>
+          </w:p>
+        </w:tc>
+        <w:tc>
+          <w:tcPr>
+            <w:tcW w:w="828" w:type="pct"/>
+          </w:tcPr>
+          <w:p>
+            <w:pPr>
+              <w:spacing w:before="120" w:after="120" w:line="480" w:lineRule="auto"/>
+            </w:pPr>
+            <w:r>
+              <w:t>The researcher must provide participants with guidance on the safe use of DSE</w:t>
+            </w:r>
+          </w:p>
+        </w:tc>
+        <w:tc>
+          <w:tcPr>
+            <w:tcW w:w="395" w:type="pct"/>
+            <w:shd w:val="clear" w:color="auto" w:fill="00B050"/>
+          </w:tcPr>
+          <w:p>
+            <w:pPr>
+              <w:spacing w:before="120" w:after="120" w:line="480" w:lineRule="auto"/>
+              <w:jc w:val="center"/>
+            </w:pPr>
+            <w:r>
+              <w:t>Unlikely X Insignificant (Very Low Risk)</w:t>
+            </w:r>
+          </w:p>
+        </w:tc>
+        <w:tc>
+          <w:tcPr>
+            <w:tcW w:w="397" w:type="pct"/>
+          </w:tcPr>
+          <w:p>
+            <w:pPr>
+              <w:spacing w:before="120" w:after="120" w:line="480" w:lineRule="auto"/>
+              <w:jc w:val="center"/>
+            </w:pPr>
+            <w:r>
+              <w:t>Before data gathering and interviews</w:t>
+            </w:r>
+          </w:p>
+        </w:tc>
+        <w:tc>
+          <w:tcPr>
+            <w:tcW w:w="532" w:type="pct"/>
+          </w:tcPr>
+          <w:p>
+            <w:pPr>
+              <w:spacing w:before="120" w:after="120" w:line="480" w:lineRule="auto"/>
+            </w:pPr>
+          </w:p>
+        </w:tc>
+      </w:tr>
+      <w:tr>
+        <w:tc>
+          <w:tcPr>
+            <w:tcW w:w="901" w:type="pct"/>
+          </w:tcPr>
+          <w:p>
+            <w:pPr>
+              <w:spacing w:before="120" w:after="120" w:line="480" w:lineRule="auto"/>
+            </w:pPr>
+            <w:r>
+              <w:rPr>
+                <w:b/>
+                <w:bCs/>
+              </w:rPr>
+              <w:t>Researcher work-related stress due to excessive workload</w:t>
+            </w:r>
+          </w:p>
+        </w:tc>
+        <w:tc>
+          <w:tcPr>
+            <w:tcW w:w="644" w:type="pct"/>
+          </w:tcPr>
+          <w:p>
+            <w:pPr>
+              <w:spacing w:before="120" w:after="120" w:line="480" w:lineRule="auto"/>
+            </w:pPr>
+            <w:r>
+              <w:t>Researcher</w:t>
+            </w:r>
+          </w:p>
+        </w:tc>
+        <w:tc>
+          <w:tcPr>
+            <w:tcW w:w="955" w:type="pct"/>
+          </w:tcPr>
+          <w:p>
+            <w:pPr>
+              <w:spacing w:before="120" w:after="120" w:line="480" w:lineRule="auto"/>
+            </w:pPr>
+            <w:r>
+              <w:t>None</w:t>
+            </w:r>
+          </w:p>
+        </w:tc>
+        <w:tc>
+          <w:tcPr>
+            <w:tcW w:w="347" w:type="pct"/>
+            <w:shd w:val="clear" w:color="auto" w:fill="FFC000"/>
+          </w:tcPr>
+          <w:p>
+            <w:pPr>
+              <w:spacing w:before="120" w:after="120" w:line="480" w:lineRule="auto"/>
+              <w:jc w:val="center"/>
+            </w:pPr>
+            <w:r>
+              <w:t>Likely X Moderate (Medium Risk)</w:t>
+            </w:r>
+          </w:p>
+        </w:tc>
+        <w:tc>
+          <w:tcPr>
+            <w:tcW w:w="828" w:type="pct"/>
+          </w:tcPr>
+          <w:p>
+            <w:pPr>
+              <w:spacing w:before="120" w:after="120" w:line="480" w:lineRule="auto"/>
+            </w:pPr>
+            <w:r>
+              <w:t>Identify support resources assisting the researcher to find a balance between work and life.</w:t>
+            </w:r>
+          </w:p>
+        </w:tc>
+        <w:tc>
+          <w:tcPr>
+            <w:tcW w:w="395" w:type="pct"/>
+            <w:shd w:val="clear" w:color="auto" w:fill="FFC000"/>
+          </w:tcPr>
+          <w:p>
+            <w:pPr>
+              <w:spacing w:before="120" w:after="120" w:line="480" w:lineRule="auto"/>
+              <w:jc w:val="center"/>
+            </w:pPr>
+            <w:r>
+              <w:t>Likely X Minor (Medium Risk)</w:t>
+            </w:r>
+          </w:p>
+        </w:tc>
+        <w:tc>
+          <w:tcPr>
+            <w:tcW w:w="397" w:type="pct"/>
+          </w:tcPr>
+          <w:p>
+            <w:pPr>
+              <w:spacing w:before="120" w:after="120" w:line="480" w:lineRule="auto"/>
+              <w:jc w:val="center"/>
+            </w:pPr>
+            <w:r>
+              <w:t>Before research commences</w:t>
+            </w:r>
+          </w:p>
+        </w:tc>
+        <w:tc>
+          <w:tcPr>
+            <w:tcW w:w="532" w:type="pct"/>
+          </w:tcPr>
+          <w:p>
+            <w:pPr>
+              <w:spacing w:before="120" w:after="120" w:line="480" w:lineRule="auto"/>
+            </w:pPr>
+          </w:p>
+        </w:tc>
+      </w:tr>
+      <w:tr>
+        <w:tc>
+          <w:tcPr>
+            <w:tcW w:w="901" w:type="pct"/>
+          </w:tcPr>
+          <w:p>
+            <w:pPr>
+              <w:spacing w:before="120" w:after="120" w:line="480" w:lineRule="auto"/>
+              <w:rPr>
+                <w:b/>
+                <w:bCs/>
+              </w:rPr>
+            </w:pPr>
+            <w:r>
+              <w:rPr>
+                <w:b/>
+                <w:bCs/>
+              </w:rPr>
+              <w:lastRenderedPageBreak/>
+              <w:t xml:space="preserve">Lone working – long-term health issues resulting from isolation and </w:t>
+            </w:r>
+            <w:r>
+              <w:rPr>
+                <w:b/>
+                <w:bCs/>
+              </w:rPr>
+              <w:t xml:space="preserve">lack of </w:t>
+            </w:r>
+            <w:r>
+              <w:rPr>
+                <w:b/>
+                <w:bCs/>
+              </w:rPr>
+              <w:t>knowledge or training</w:t>
+            </w:r>
+          </w:p>
+        </w:tc>
+        <w:tc>
+          <w:tcPr>
+            <w:tcW w:w="644" w:type="pct"/>
+          </w:tcPr>
+          <w:p>
+            <w:pPr>
+              <w:spacing w:before="120" w:after="120" w:line="480" w:lineRule="auto"/>
+            </w:pPr>
+            <w:r>
+              <w:t>Researcher</w:t>
+            </w:r>
+          </w:p>
+        </w:tc>
+        <w:tc>
+          <w:tcPr>
+            <w:tcW w:w="955" w:type="pct"/>
+          </w:tcPr>
+          <w:p>
+            <w:pPr>
+              <w:spacing w:before="120" w:after="120" w:line="480" w:lineRule="auto"/>
+            </w:pPr>
+            <w:r>
+              <w:t>None</w:t>
+            </w:r>
+          </w:p>
+        </w:tc>
+        <w:tc>
+          <w:tcPr>
+            <w:tcW w:w="347" w:type="pct"/>
+            <w:shd w:val="clear" w:color="auto" w:fill="FFC000"/>
+          </w:tcPr>
+          <w:p>
+            <w:pPr>
+              <w:spacing w:before="120" w:after="120" w:line="480" w:lineRule="auto"/>
+              <w:jc w:val="center"/>
+            </w:pPr>
+            <w:r>
+              <w:t>Fairly likely X Moderate (Medium Risk)</w:t>
+            </w:r>
+          </w:p>
+        </w:tc>
+        <w:tc>
+          <w:tcPr>
+            <w:tcW w:w="828" w:type="pct"/>
+          </w:tcPr>
+          <w:p>
+            <w:pPr>
+              <w:spacing w:before="120" w:after="120" w:line="480" w:lineRule="auto"/>
+            </w:pPr>
+            <w:r>
+              <w:t>Identify mental health support resources.</w:t>
+            </w:r>
+          </w:p>
+        </w:tc>
+        <w:tc>
+          <w:tcPr>
+            <w:tcW w:w="395" w:type="pct"/>
+            <w:shd w:val="clear" w:color="auto" w:fill="92D050"/>
+          </w:tcPr>
+          <w:p>
+            <w:pPr>
+              <w:spacing w:before="120" w:after="120" w:line="480" w:lineRule="auto"/>
+              <w:jc w:val="center"/>
+            </w:pPr>
+            <w:r>
+              <w:t>Fairly likely X Minor (Low Risk)</w:t>
+            </w:r>
+          </w:p>
+        </w:tc>
+        <w:tc>
+          <w:tcPr>
+            <w:tcW w:w="397" w:type="pct"/>
+          </w:tcPr>
+          <w:p>
+            <w:pPr>
+              <w:spacing w:before="120" w:after="120" w:line="480" w:lineRule="auto"/>
+              <w:jc w:val="center"/>
+            </w:pPr>
+            <w:r>
+              <w:t>Before research commences</w:t>
+            </w:r>
+          </w:p>
+        </w:tc>
+        <w:tc>
+          <w:tcPr>
+            <w:tcW w:w="532" w:type="pct"/>
+          </w:tcPr>
+          <w:p>
+            <w:pPr>
+              <w:spacing w:before="120" w:after="120" w:line="480" w:lineRule="auto"/>
+            </w:pPr>
+          </w:p>
+        </w:tc>
+      </w:tr>
+      <w:tr>
+        <w:tc>
+          <w:tcPr>
+            <w:tcW w:w="901" w:type="pct"/>
+          </w:tcPr>
+          <w:p>
+            <w:pPr>
+              <w:spacing w:before="120" w:after="120" w:line="480" w:lineRule="auto"/>
+            </w:pPr>
+            <w:proofErr w:type="spellStart"/>
+            <w:proofErr w:type="gramStart"/>
+            <w:r>
+              <w:rPr>
+                <w:b/>
+                <w:bCs/>
+              </w:rPr>
+              <w:t>Home work</w:t>
+            </w:r>
+            <w:proofErr w:type="spellEnd"/>
+            <w:proofErr w:type="gramEnd"/>
+            <w:r>
+              <w:rPr>
+                <w:b/>
+                <w:bCs/>
+              </w:rPr>
+              <w:t xml:space="preserve"> equipment safety – </w:t>
+            </w:r>
+            <w:r>
+              <w:t>faulty electrical equipment can cause serious injury or death.</w:t>
+            </w:r>
+          </w:p>
+        </w:tc>
+        <w:tc>
+          <w:tcPr>
+            <w:tcW w:w="644" w:type="pct"/>
+          </w:tcPr>
+          <w:p>
+            <w:pPr>
+              <w:spacing w:before="120" w:after="120" w:line="480" w:lineRule="auto"/>
+            </w:pPr>
+            <w:r>
+              <w:t>Researcher and participants</w:t>
+            </w:r>
+          </w:p>
+        </w:tc>
+        <w:tc>
+          <w:tcPr>
+            <w:tcW w:w="955" w:type="pct"/>
+          </w:tcPr>
+          <w:p>
+            <w:pPr>
+              <w:spacing w:before="120" w:after="120" w:line="480" w:lineRule="auto"/>
+            </w:pPr>
+            <w:r>
+              <w:t>Depending on the individuals home working environment</w:t>
+            </w:r>
+          </w:p>
+        </w:tc>
+        <w:tc>
+          <w:tcPr>
+            <w:tcW w:w="347" w:type="pct"/>
+            <w:shd w:val="clear" w:color="auto" w:fill="FF0000"/>
+          </w:tcPr>
+          <w:p>
+            <w:pPr>
+              <w:spacing w:before="120" w:after="120" w:line="480" w:lineRule="auto"/>
+              <w:jc w:val="center"/>
+            </w:pPr>
+            <w:r>
+              <w:t>Unlikely X Catastrophic (High Risk)</w:t>
+            </w:r>
+          </w:p>
+        </w:tc>
+        <w:tc>
+          <w:tcPr>
+            <w:tcW w:w="828" w:type="pct"/>
+          </w:tcPr>
+          <w:p>
+            <w:pPr>
+              <w:spacing w:before="120" w:after="120" w:line="480" w:lineRule="auto"/>
+            </w:pPr>
+            <w:r>
+              <w:t>The researcher and participants must perform visual checks on electrical equipment.</w:t>
+            </w:r>
+          </w:p>
+        </w:tc>
+        <w:tc>
+          <w:tcPr>
+            <w:tcW w:w="395" w:type="pct"/>
+            <w:shd w:val="clear" w:color="auto" w:fill="FFC000"/>
+          </w:tcPr>
+          <w:p>
+            <w:pPr>
+              <w:spacing w:before="120" w:after="120" w:line="480" w:lineRule="auto"/>
+              <w:jc w:val="center"/>
+            </w:pPr>
+            <w:r>
+              <w:t>Unlikely X Major (Medium Risk)</w:t>
+            </w:r>
+          </w:p>
+        </w:tc>
+        <w:tc>
+          <w:tcPr>
+            <w:tcW w:w="397" w:type="pct"/>
+          </w:tcPr>
+          <w:p>
+            <w:pPr>
+              <w:spacing w:before="120" w:after="120" w:line="480" w:lineRule="auto"/>
+              <w:jc w:val="center"/>
+            </w:pPr>
+            <w:r>
+              <w:t>Before research commences</w:t>
+            </w:r>
+          </w:p>
+        </w:tc>
+        <w:tc>
+          <w:tcPr>
+            <w:tcW w:w="532" w:type="pct"/>
+          </w:tcPr>
+          <w:p>
+            <w:pPr>
+              <w:spacing w:before="120" w:after="120" w:line="480" w:lineRule="auto"/>
+            </w:pPr>
+          </w:p>
+        </w:tc>
+      </w:tr>
+    </w:tbl>
+    <w:p>
+      <w:pPr>
+        <w:spacing w:after="200" w:line="480" w:lineRule="auto"/>
+        <w:rPr>
+          <w:rFonts w:eastAsia="Times New Roman"/>
+          <w:b/>
+          <w:szCs w:val="28"/>
+        </w:rPr>
+      </w:pPr>
+    </w:p>
+    <w:p>
+      <w:pPr>
+        <w:pStyle w:val="NoSpacing"/>
+        <w:spacing w:line="480" w:lineRule="auto"/>
+        <w:rPr>
+          <w:rFonts w:ascii="Times New Roman" w:hAnsi="Times New Roman"/>
+          <w:b w:val="0"/>
+        </w:rPr>
+      </w:pPr>
+      <w:r>
+        <w:rPr>
+          <w:rFonts w:ascii="Times New Roman" w:hAnsi="Times New Roman"/>
+        </w:rPr>
+        <w:lastRenderedPageBreak/>
+        <w:t xml:space="preserve">Periodic Review </w:t>
+      </w:r>
+    </w:p>
+    <w:tbl>
+      <w:tblPr>
+        <w:tblStyle w:val="TableGrid"/>
+        <w:tblW w:w="14567" w:type="dxa"/>
+        <w:tblLook w:val="04A0" w:firstRow="1" w:lastRow="0" w:firstColumn="1" w:lastColumn="0" w:noHBand="0" w:noVBand="1"/>
+      </w:tblPr>
+      <w:tblGrid>
+        <w:gridCol w:w="2660"/>
+        <w:gridCol w:w="2551"/>
+        <w:gridCol w:w="2552"/>
+        <w:gridCol w:w="2268"/>
+        <w:gridCol w:w="2268"/>
+        <w:gridCol w:w="2268"/>
+      </w:tblGrid>
+      <w:tr>
+        <w:tc>
+          <w:tcPr>
+            <w:tcW w:w="2660" w:type="dxa"/>
+            <w:shd w:val="clear" w:color="auto" w:fill="F2F2F2" w:themeFill="background1" w:themeFillShade="F2"/>
+          </w:tcPr>
+          <w:p>
+            <w:pPr>
+              <w:spacing w:line="480" w:lineRule="auto"/>
+              <w:rPr>
+                <w:b/>
+              </w:rPr>
+            </w:pPr>
+            <w:r>
+              <w:rPr>
+                <w:b/>
+              </w:rPr>
+              <w:t>Review date:</w:t>
+            </w:r>
+          </w:p>
+        </w:tc>
+        <w:tc>
+          <w:tcPr>
+            <w:tcW w:w="2551" w:type="dxa"/>
+          </w:tcPr>
+          <w:p>
+            <w:pPr>
+              <w:spacing w:line="480" w:lineRule="auto"/>
+            </w:pPr>
+          </w:p>
+        </w:tc>
+        <w:tc>
+          <w:tcPr>
+            <w:tcW w:w="2552" w:type="dxa"/>
+          </w:tcPr>
+          <w:p>
+            <w:pPr>
+              <w:spacing w:line="480" w:lineRule="auto"/>
+            </w:pPr>
+          </w:p>
+        </w:tc>
+        <w:tc>
+          <w:tcPr>
+            <w:tcW w:w="2268" w:type="dxa"/>
+          </w:tcPr>
+          <w:p>
+            <w:pPr>
+              <w:spacing w:line="480" w:lineRule="auto"/>
+            </w:pPr>
+          </w:p>
+        </w:tc>
+        <w:tc>
+          <w:tcPr>
+            <w:tcW w:w="2268" w:type="dxa"/>
+          </w:tcPr>
+          <w:p>
+            <w:pPr>
+              <w:spacing w:line="480" w:lineRule="auto"/>
+            </w:pPr>
+          </w:p>
+        </w:tc>
+        <w:tc>
+          <w:tcPr>
+            <w:tcW w:w="2268" w:type="dxa"/>
+          </w:tcPr>
+          <w:p>
+            <w:pPr>
+              <w:spacing w:line="480" w:lineRule="auto"/>
+            </w:pPr>
+          </w:p>
+        </w:tc>
+      </w:tr>
+      <w:tr>
+        <w:tc>
+          <w:tcPr>
+            <w:tcW w:w="2660" w:type="dxa"/>
+            <w:shd w:val="clear" w:color="auto" w:fill="F2F2F2" w:themeFill="background1" w:themeFillShade="F2"/>
+          </w:tcPr>
+          <w:p>
+            <w:pPr>
+              <w:spacing w:line="480" w:lineRule="auto"/>
+              <w:rPr>
+                <w:b/>
+              </w:rPr>
+            </w:pPr>
+            <w:r>
+              <w:rPr>
+                <w:b/>
+              </w:rPr>
+              <w:t>Review by:</w:t>
+            </w:r>
+          </w:p>
+        </w:tc>
+        <w:tc>
+          <w:tcPr>
+            <w:tcW w:w="2551" w:type="dxa"/>
+          </w:tcPr>
+          <w:p>
+            <w:pPr>
+              <w:spacing w:line="480" w:lineRule="auto"/>
+            </w:pPr>
+          </w:p>
+        </w:tc>
+        <w:tc>
+          <w:tcPr>
+            <w:tcW w:w="2552" w:type="dxa"/>
+          </w:tcPr>
+          <w:p>
+            <w:pPr>
+              <w:spacing w:line="480" w:lineRule="auto"/>
+            </w:pPr>
+          </w:p>
+        </w:tc>
+        <w:tc>
+          <w:tcPr>
+            <w:tcW w:w="2268" w:type="dxa"/>
+          </w:tcPr>
+          <w:p>
+            <w:pPr>
+              <w:spacing w:line="480" w:lineRule="auto"/>
+            </w:pPr>
+          </w:p>
+        </w:tc>
+        <w:tc>
+          <w:tcPr>
+            <w:tcW w:w="2268" w:type="dxa"/>
+          </w:tcPr>
+          <w:p>
+            <w:pPr>
+              <w:spacing w:line="480" w:lineRule="auto"/>
+            </w:pPr>
+          </w:p>
+        </w:tc>
+        <w:tc>
+          <w:tcPr>
+            <w:tcW w:w="2268" w:type="dxa"/>
+          </w:tcPr>
+          <w:p>
+            <w:pPr>
+              <w:spacing w:line="480" w:lineRule="auto"/>
+            </w:pPr>
+          </w:p>
+        </w:tc>
+      </w:tr>
+      <w:tr>
+        <w:tc>
+          <w:tcPr>
+            <w:tcW w:w="2660" w:type="dxa"/>
+            <w:shd w:val="clear" w:color="auto" w:fill="F2F2F2" w:themeFill="background1" w:themeFillShade="F2"/>
+          </w:tcPr>
+          <w:p>
+            <w:pPr>
+              <w:spacing w:line="480" w:lineRule="auto"/>
+              <w:rPr>
+                <w:b/>
+              </w:rPr>
+            </w:pPr>
+            <w:r>
+              <w:rPr>
+                <w:b/>
+              </w:rPr>
+              <w:t>Signed:</w:t>
+            </w:r>
+          </w:p>
+        </w:tc>
+        <w:tc>
+          <w:tcPr>
+            <w:tcW w:w="2551" w:type="dxa"/>
+          </w:tcPr>
+          <w:p>
+            <w:pPr>
+              <w:spacing w:line="480" w:lineRule="auto"/>
+            </w:pPr>
+          </w:p>
+        </w:tc>
+        <w:tc>
+          <w:tcPr>
+            <w:tcW w:w="2552" w:type="dxa"/>
+          </w:tcPr>
+          <w:p>
+            <w:pPr>
+              <w:spacing w:line="480" w:lineRule="auto"/>
+            </w:pPr>
+          </w:p>
+        </w:tc>
+        <w:tc>
+          <w:tcPr>
+            <w:tcW w:w="2268" w:type="dxa"/>
+          </w:tcPr>
+          <w:p>
+            <w:pPr>
+              <w:spacing w:line="480" w:lineRule="auto"/>
+            </w:pPr>
+          </w:p>
+        </w:tc>
+        <w:tc>
+          <w:tcPr>
+            <w:tcW w:w="2268" w:type="dxa"/>
+          </w:tcPr>
+          <w:p>
+            <w:pPr>
+              <w:spacing w:line="480" w:lineRule="auto"/>
+            </w:pPr>
+          </w:p>
+        </w:tc>
+        <w:tc>
+          <w:tcPr>
+            <w:tcW w:w="2268" w:type="dxa"/>
+          </w:tcPr>
+          <w:p>
+            <w:pPr>
+              <w:spacing w:line="480" w:lineRule="auto"/>
+            </w:pPr>
+          </w:p>
+        </w:tc>
+      </w:tr>
+    </w:tbl>
+    <w:p>
+      <w:pPr>
+        <w:spacing w:line="480" w:lineRule="auto"/>
+      </w:pPr>
+      <w:r>
+        <w:t>If there are changes, please save assessment as a new version and archive previous version.</w:t>
+      </w:r>
+    </w:p>
+    <w:p>
+      <w:pPr>
+        <w:pStyle w:val="Heading1"/>
+        <w:spacing w:line="480" w:lineRule="auto"/>
         <w:rPr>
           <w:rFonts w:ascii="Times New Roman" w:hAnsi="Times New Roman" w:cs="Times New Roman"/>
+        </w:rPr>
+      </w:pPr>
+    </w:p>
+    <w:p>
+      <w:pPr>
+        <w:spacing w:line="480" w:lineRule="auto"/>
+      </w:pPr>
+    </w:p>
+    <w:p>
+      <w:pPr>
+        <w:spacing w:line="480" w:lineRule="auto"/>
+      </w:pPr>
+    </w:p>
+    <w:p>
+      <w:pPr>
+        <w:pStyle w:val="Heading1"/>
+        <w:spacing w:line="480" w:lineRule="auto"/>
+        <w:rPr>
+          <w:rFonts w:ascii="Times New Roman" w:hAnsi="Times New Roman" w:cs="Times New Roman"/>
           <w:b/>
           <w:bCs/>
           <w:color w:val="auto"/>
         </w:rPr>
-        <w:t>Risk Assessment</w:t>
-      </w:r>
-      <w:bookmarkEnd w:id="26"/>
-    </w:p>
-    <w:p>
-      <w:pPr>
-        <w:spacing w:line="480" w:lineRule="auto"/>
+        <w:sectPr>
+          <w:pgSz w:w="16838" w:h="11906" w:orient="landscape"/>
+          <w:pgMar w:top="1418" w:right="1418" w:bottom="1418" w:left="1418" w:header="709" w:footer="709" w:gutter="0"/>
+          <w:cols w:space="708"/>
+          <w:docGrid w:linePitch="360"/>
+        </w:sectPr>
       </w:pPr>
     </w:p>
     <w:p>
@@ -5589,7 +7044,7 @@
           <w:color w:val="auto"/>
         </w:rPr>
       </w:pPr>
-      <w:bookmarkStart w:id="27" w:name="_Toc105566688"/>
+      <w:bookmarkStart w:id="27" w:name="_Toc106170320"/>
       <w:r>
         <w:rPr>
           <w:rFonts w:ascii="Times New Roman" w:hAnsi="Times New Roman" w:cs="Times New Roman"/>
@@ -5597,6 +7052,7 @@
           <w:bCs/>
           <w:color w:val="auto"/>
         </w:rPr>
+        <w:lastRenderedPageBreak/>
         <w:t xml:space="preserve">Section </w:t>
       </w:r>
       <w:r>
@@ -5667,7 +7123,7 @@
           <w:color w:val="auto"/>
         </w:rPr>
       </w:pPr>
-      <w:bookmarkStart w:id="28" w:name="_Toc105566689"/>
+      <w:bookmarkStart w:id="28" w:name="_Toc106170321"/>
       <w:r>
         <w:rPr>
           <w:rFonts w:ascii="Times New Roman" w:hAnsi="Times New Roman" w:cs="Times New Roman"/>
@@ -5731,13 +7187,8 @@
         <w:pStyle w:val="Bibliography"/>
         <w:spacing w:line="480" w:lineRule="auto"/>
       </w:pPr>
-      <w:proofErr w:type="spellStart"/>
-      <w:r>
-        <w:t>Hevner</w:t>
-      </w:r>
-      <w:proofErr w:type="spellEnd"/>
-      <w:r>
-        <w:t xml:space="preserve">, A.R. </w:t>
+      <w:r>
+        <w:t xml:space="preserve">Hevner, A.R. </w:t>
       </w:r>
       <w:r>
         <w:rPr>
@@ -5766,15 +7217,7 @@
         <w:spacing w:line="480" w:lineRule="auto"/>
       </w:pPr>
       <w:r>
-        <w:t xml:space="preserve">IBM (2022) ‘Blockchain: Emerging Use </w:t>
-      </w:r>
-      <w:proofErr w:type="gramStart"/>
-      <w:r>
-        <w:t>Cases  for</w:t>
-      </w:r>
-      <w:proofErr w:type="gramEnd"/>
-      <w:r>
-        <w:t xml:space="preserve"> Insurance’. Available at: https://www.the-digital-insurer.com/wp-content/uploads/2019/02/1409-Blockchain-Emerging-Use-Cases-for-Insurance.pdf (Accessed: 11 May 2022).</w:t>
+        <w:t>IBM (2022) ‘Blockchain: Emerging Use Cases  for Insurance’. Available at: https://www.the-digital-insurer.com/wp-content/uploads/2019/02/1409-Blockchain-Emerging-Use-Cases-for-Insurance.pdf (Accessed: 11 May 2022).</w:t>
       </w:r>
     </w:p>
     <w:p>
@@ -5802,6 +7245,7 @@
         <w:spacing w:line="480" w:lineRule="auto"/>
       </w:pPr>
       <w:r>
+        <w:lastRenderedPageBreak/>
         <w:t xml:space="preserve">Jabbar, R. </w:t>
       </w:r>
       <w:r>
@@ -5819,818 +7263,771 @@
           <w:i/>
           <w:iCs/>
         </w:rPr>
-        <w:t>2020 IEEE International Conference on Informatics, IoT, and Enabling Technologies (</w:t>
-      </w:r>
-      <w:proofErr w:type="spellStart"/>
+        <w:t>2020 IEEE International Conference on Informatics, IoT, and Enabling Technologies (ICIoT)</w:t>
+      </w:r>
+      <w:r>
+        <w:t xml:space="preserve">. </w:t>
+      </w:r>
       <w:r>
         <w:rPr>
           <w:i/>
           <w:iCs/>
         </w:rPr>
-        <w:t>ICIoT</w:t>
-      </w:r>
-      <w:proofErr w:type="spellEnd"/>
+        <w:t>2020 IEEE International Conference on Informatics, IoT, and Enabling Technologies (ICIoT)</w:t>
+      </w:r>
+      <w:r>
+        <w:t>, pp. 310–317. doi:10.1109/ICIoT48696.2020.9089570.</w:t>
+      </w:r>
+    </w:p>
+    <w:p>
+      <w:pPr>
+        <w:pStyle w:val="Bibliography"/>
+        <w:spacing w:line="480" w:lineRule="auto"/>
+      </w:pPr>
+      <w:r>
+        <w:t xml:space="preserve">Sein, M.K. </w:t>
+      </w:r>
       <w:r>
         <w:rPr>
           <w:i/>
           <w:iCs/>
         </w:rPr>
-        <w:t>)</w:t>
-      </w:r>
-      <w:r>
-        <w:t xml:space="preserve">. </w:t>
+        <w:t>et al.</w:t>
+      </w:r>
+      <w:r>
+        <w:t xml:space="preserve"> (2011) ‘Action Design Research’, </w:t>
       </w:r>
       <w:r>
         <w:rPr>
           <w:i/>
           <w:iCs/>
         </w:rPr>
-        <w:t xml:space="preserve">2020 IEEE International Conference </w:t>
+        <w:t>MIS Quarterly</w:t>
+      </w:r>
+      <w:r>
+        <w:t>, 35(1), pp. 37–56. doi:10.2307/23043488.</w:t>
+      </w:r>
+    </w:p>
+    <w:p>
+      <w:pPr>
+        <w:pStyle w:val="Bibliography"/>
+        <w:spacing w:line="480" w:lineRule="auto"/>
+      </w:pPr>
+      <w:r>
+        <w:t xml:space="preserve">Shahaab, A. </w:t>
       </w:r>
       <w:r>
         <w:rPr>
           <w:i/>
           <w:iCs/>
         </w:rPr>
-        <w:lastRenderedPageBreak/>
-        <w:t>on Informatics, IoT, and Enabling Technologies (</w:t>
-      </w:r>
-      <w:proofErr w:type="spellStart"/>
+        <w:t>et al.</w:t>
+      </w:r>
+      <w:r>
+        <w:t xml:space="preserve"> (2021) ‘A Hybrid Blockchain Implementation to Ensure Data Integrity and Interoperability for Public Service Organisations’, in </w:t>
+      </w:r>
       <w:r>
         <w:rPr>
           <w:i/>
           <w:iCs/>
         </w:rPr>
-        <w:t>ICIoT</w:t>
-      </w:r>
-      <w:proofErr w:type="spellEnd"/>
+        <w:t>2021 IEEE International Conference on Blockchain (Blockchain)</w:t>
+      </w:r>
+      <w:r>
+        <w:t xml:space="preserve">. </w:t>
+      </w:r>
       <w:r>
         <w:rPr>
           <w:i/>
           <w:iCs/>
         </w:rPr>
+        <w:t>2021 IEEE International Conference on Blockchain (Blockchain)</w:t>
+      </w:r>
+      <w:r>
+        <w:t>, pp. 295–305. doi:10.1109/Blockchain53845.2021.00047.</w:t>
+      </w:r>
+    </w:p>
+    <w:p>
+      <w:pPr>
+        <w:spacing w:line="480" w:lineRule="auto"/>
+      </w:pPr>
+      <w:r>
+        <w:fldChar w:fldCharType="end"/>
+      </w:r>
+    </w:p>
+    <w:p>
+      <w:pPr>
+        <w:pStyle w:val="Heading1"/>
+        <w:spacing w:line="480" w:lineRule="auto"/>
+        <w:rPr>
+          <w:rFonts w:ascii="Times New Roman" w:hAnsi="Times New Roman" w:cs="Times New Roman"/>
+          <w:b/>
+          <w:bCs/>
+          <w:color w:val="auto"/>
+        </w:rPr>
+      </w:pPr>
+      <w:bookmarkStart w:id="29" w:name="_Toc106170322"/>
+      <w:r>
+        <w:rPr>
+          <w:rFonts w:ascii="Times New Roman" w:hAnsi="Times New Roman" w:cs="Times New Roman"/>
+          <w:b/>
+          <w:bCs/>
+          <w:color w:val="auto"/>
+        </w:rPr>
+        <w:t>Appendi</w:t>
+      </w:r>
+      <w:r>
+        <w:rPr>
+          <w:rFonts w:ascii="Times New Roman" w:hAnsi="Times New Roman" w:cs="Times New Roman"/>
+          <w:b/>
+          <w:bCs/>
+          <w:color w:val="auto"/>
+        </w:rPr>
+        <w:t>ces</w:t>
+      </w:r>
+      <w:bookmarkEnd w:id="29"/>
+    </w:p>
+    <w:p>
+      <w:pPr>
+        <w:pStyle w:val="Heading2"/>
+        <w:spacing w:line="480" w:lineRule="auto"/>
+        <w:rPr>
+          <w:rFonts w:ascii="Times New Roman" w:hAnsi="Times New Roman" w:cs="Times New Roman"/>
+          <w:b/>
+          <w:bCs/>
+          <w:color w:val="auto"/>
+        </w:rPr>
+      </w:pPr>
+      <w:bookmarkStart w:id="30" w:name="_Toc106170323"/>
+      <w:r>
+        <w:rPr>
+          <w:rFonts w:ascii="Times New Roman" w:hAnsi="Times New Roman" w:cs="Times New Roman"/>
+          <w:b/>
+          <w:bCs/>
+          <w:color w:val="auto"/>
+        </w:rPr>
+        <w:t>Appendix A</w:t>
+      </w:r>
+      <w:r>
+        <w:rPr>
+          <w:rFonts w:ascii="Times New Roman" w:hAnsi="Times New Roman" w:cs="Times New Roman"/>
+          <w:b/>
+          <w:bCs/>
+          <w:color w:val="auto"/>
+        </w:rPr>
+        <w:t>: Participant Information Sheet</w:t>
+      </w:r>
+      <w:bookmarkEnd w:id="30"/>
+    </w:p>
+    <w:p>
+      <w:pPr>
+        <w:spacing w:line="480" w:lineRule="auto"/>
+        <w:rPr>
+          <w:b/>
+          <w:bCs/>
+        </w:rPr>
+      </w:pPr>
+      <w:r>
+        <w:rPr>
+          <w:b/>
+          <w:bCs/>
+        </w:rPr>
+        <w:t xml:space="preserve">Research </w:t>
+      </w:r>
+      <w:r>
+        <w:rPr>
+          <w:b/>
+          <w:bCs/>
+        </w:rPr>
+        <w:t>project</w:t>
+      </w:r>
+      <w:r>
+        <w:rPr>
+          <w:b/>
+          <w:bCs/>
+        </w:rPr>
+        <w:t xml:space="preserve"> </w:t>
+      </w:r>
+      <w:r>
+        <w:rPr>
+          <w:b/>
+          <w:bCs/>
+        </w:rPr>
+        <w:t>t</w:t>
+      </w:r>
+      <w:r>
+        <w:rPr>
+          <w:b/>
+          <w:bCs/>
+        </w:rPr>
+        <w:t>itle</w:t>
+      </w:r>
+    </w:p>
+    <w:p>
+      <w:pPr>
+        <w:spacing w:line="480" w:lineRule="auto"/>
+      </w:pPr>
+      <w:r>
+        <w:t>A permissioned (Hybrid) blockchain prototype facilitating banking record interoperability.</w:t>
+      </w:r>
+    </w:p>
+    <w:p>
+      <w:pPr>
+        <w:spacing w:line="480" w:lineRule="auto"/>
+        <w:rPr>
+          <w:b/>
+          <w:bCs/>
+        </w:rPr>
+      </w:pPr>
+      <w:r>
+        <w:rPr>
+          <w:b/>
+          <w:bCs/>
+        </w:rPr>
+        <w:t>Invitation</w:t>
+      </w:r>
+    </w:p>
+    <w:p>
+      <w:pPr>
+        <w:spacing w:line="480" w:lineRule="auto"/>
+      </w:pPr>
+      <w:r>
+        <w:t>You are invited to take part in this research study</w:t>
+      </w:r>
+      <w:r>
+        <w:t xml:space="preserve">. You </w:t>
+      </w:r>
+      <w:r>
+        <w:t>have been</w:t>
+      </w:r>
+      <w:r>
+        <w:t xml:space="preserve"> chosen </w:t>
+      </w:r>
+      <w:r>
+        <w:t xml:space="preserve">to partake in this study </w:t>
+      </w:r>
+      <w:r>
+        <w:t xml:space="preserve">due to your unique experience in an industry that is relevant to </w:t>
+      </w:r>
+      <w:r>
+        <w:t xml:space="preserve">the </w:t>
+      </w:r>
+      <w:r>
+        <w:t>context of the research</w:t>
+      </w:r>
+      <w:r>
+        <w:t xml:space="preserve">. Please make sure that you read </w:t>
+      </w:r>
+      <w:proofErr w:type="gramStart"/>
+      <w:r>
+        <w:t>all of</w:t>
+      </w:r>
+      <w:proofErr w:type="gramEnd"/>
+      <w:r>
+        <w:t xml:space="preserve"> the following information about the research</w:t>
+      </w:r>
+      <w:r>
+        <w:t>, and feel free to contact the researcher with any questions you may have.</w:t>
+      </w:r>
+    </w:p>
+    <w:p>
+      <w:pPr>
+        <w:spacing w:line="480" w:lineRule="auto"/>
+        <w:rPr>
+          <w:b/>
+          <w:bCs/>
+        </w:rPr>
+      </w:pPr>
+      <w:r>
+        <w:rPr>
+          <w:b/>
+          <w:bCs/>
+        </w:rPr>
+        <w:t>What is the purpose of</w:t>
+      </w:r>
+      <w:r>
+        <w:rPr>
+          <w:b/>
+          <w:bCs/>
+        </w:rPr>
+        <w:t xml:space="preserve"> the research?</w:t>
+      </w:r>
+    </w:p>
+    <w:p>
+      <w:pPr>
+        <w:spacing w:line="480" w:lineRule="auto"/>
+      </w:pPr>
+      <w:r>
+        <w:lastRenderedPageBreak/>
+        <w:t xml:space="preserve">The purpose of the research project </w:t>
+      </w:r>
+      <w:r>
+        <w:t xml:space="preserve">is to fulfil the learning outcomes of an MSc Computer Science Dissertation. </w:t>
+      </w:r>
+      <w:r>
+        <w:t xml:space="preserve">Furthermore, the research is attempting to explore a gap in knowledge about the application of blockchain technology in </w:t>
+      </w:r>
+      <w:r>
+        <w:t xml:space="preserve">baking record </w:t>
+      </w:r>
+      <w:r>
+        <w:t xml:space="preserve">interoperability. The study will </w:t>
+      </w:r>
+      <w:r>
+        <w:t>explore how departments within a bank can interoperate with client data stored in a decentralised manner within a blockchain ecosystem.</w:t>
+      </w:r>
+      <w:r>
+        <w:t xml:space="preserve"> The use of blockchain technology will ensure that all data is up to date</w:t>
+      </w:r>
+      <w:r>
+        <w:t>,</w:t>
+      </w:r>
+      <w:r>
+        <w:t xml:space="preserve"> and </w:t>
+      </w:r>
+      <w:r>
+        <w:t xml:space="preserve">changes made to the data will be auditable due to the nature of </w:t>
+      </w:r>
+      <w:r>
+        <w:t>a blockchain's immutable records.</w:t>
+      </w:r>
+    </w:p>
+    <w:p>
+      <w:pPr>
+        <w:spacing w:line="480" w:lineRule="auto"/>
+        <w:rPr>
+          <w:b/>
+          <w:bCs/>
+        </w:rPr>
+      </w:pPr>
+      <w:r>
+        <w:rPr>
+          <w:b/>
+          <w:bCs/>
+        </w:rPr>
+        <w:t>Where and when will the research take place?</w:t>
+      </w:r>
+    </w:p>
+    <w:p>
+      <w:pPr>
+        <w:spacing w:line="480" w:lineRule="auto"/>
+      </w:pPr>
+      <w:r>
+        <w:t>Throughout the</w:t>
+      </w:r>
+      <w:r>
+        <w:t xml:space="preserve"> </w:t>
+      </w:r>
+      <w:r>
+        <w:t>project's development phase</w:t>
+      </w:r>
+      <w:r>
+        <w:t xml:space="preserve">, you will be required to partake in a series of </w:t>
+      </w:r>
+      <w:r>
+        <w:t xml:space="preserve">interviews </w:t>
+      </w:r>
+      <w:r>
+        <w:t xml:space="preserve">that will include manual testing of a </w:t>
+      </w:r>
+      <w:r>
+        <w:t>graphical user interface of a blockchain application</w:t>
+      </w:r>
+      <w:r>
+        <w:t xml:space="preserve">. </w:t>
+      </w:r>
+      <w:r>
+        <w:t>There will be two interviews</w:t>
+      </w:r>
+      <w:r>
+        <w:t>,</w:t>
+      </w:r>
+      <w:r>
+        <w:t xml:space="preserve"> one hour in length </w:t>
+      </w:r>
+      <w:r>
+        <w:t xml:space="preserve">via Zoom </w:t>
+      </w:r>
+      <w:r>
+        <w:t xml:space="preserve">week commencing </w:t>
+      </w:r>
+      <w:r>
+        <w:t xml:space="preserve">27 June. </w:t>
+      </w:r>
+    </w:p>
+    <w:p>
+      <w:pPr>
+        <w:spacing w:line="480" w:lineRule="auto"/>
+        <w:rPr>
+          <w:b/>
+          <w:bCs/>
+        </w:rPr>
+      </w:pPr>
+      <w:r>
+        <w:rPr>
+          <w:b/>
+          <w:bCs/>
+        </w:rPr>
+        <w:t>What will I have to do?</w:t>
+      </w:r>
+    </w:p>
+    <w:p>
+      <w:pPr>
+        <w:spacing w:line="480" w:lineRule="auto"/>
+      </w:pPr>
+      <w:r>
+        <w:t>You will participate in a Zoom meeting with the researcher, where you will be asked a series of questions while engaging with an application</w:t>
+      </w:r>
+      <w:r>
+        <w:t xml:space="preserve">'s user interface. During this time, you will be required to share your screen and consent to the meeting recording so that the researcher can </w:t>
+      </w:r>
+      <w:proofErr w:type="gramStart"/>
+      <w:r>
+        <w:t>refer back</w:t>
+      </w:r>
+      <w:proofErr w:type="gramEnd"/>
+      <w:r>
+        <w:t xml:space="preserve"> to your responses throughout the interview.</w:t>
+      </w:r>
+    </w:p>
+    <w:p>
+      <w:pPr>
+        <w:spacing w:line="480" w:lineRule="auto"/>
+        <w:rPr>
+          <w:b/>
+          <w:bCs/>
+        </w:rPr>
+      </w:pPr>
+      <w:r>
+        <w:rPr>
+          <w:b/>
+          <w:bCs/>
+        </w:rPr>
+        <w:t>What are the possible benefits of taking part?</w:t>
+      </w:r>
+    </w:p>
+    <w:p>
+      <w:pPr>
+        <w:spacing w:line="480" w:lineRule="auto"/>
+      </w:pPr>
+      <w:r>
+        <w:t xml:space="preserve">Blockchain technology </w:t>
+      </w:r>
+      <w:r>
+        <w:t xml:space="preserve">continues to see high levels of adoption in various </w:t>
+      </w:r>
+      <w:r>
+        <w:t xml:space="preserve">industries throughout the world. Participating in this study will provide you with a unique opportunity to engage with </w:t>
+      </w:r>
+      <w:r>
+        <w:t xml:space="preserve">blockchain technology and its applications </w:t>
+      </w:r>
+      <w:r>
+        <w:t>in</w:t>
+      </w:r>
+      <w:r>
+        <w:t xml:space="preserve"> unique use cases </w:t>
+      </w:r>
+      <w:r>
+        <w:t>like</w:t>
+      </w:r>
+      <w:r>
+        <w:t xml:space="preserve"> the one outlined in this study.</w:t>
+      </w:r>
+    </w:p>
+    <w:p>
+      <w:pPr>
+        <w:spacing w:line="480" w:lineRule="auto"/>
+        <w:rPr>
+          <w:b/>
+          <w:bCs/>
+        </w:rPr>
+      </w:pPr>
+      <w:r>
+        <w:rPr>
+          <w:b/>
+          <w:bCs/>
+        </w:rPr>
+        <w:t xml:space="preserve">What are the possible </w:t>
+      </w:r>
+      <w:r>
+        <w:rPr>
+          <w:b/>
+          <w:bCs/>
+        </w:rPr>
+        <w:t>disadvantages and risks of taking part?</w:t>
+      </w:r>
+    </w:p>
+    <w:p>
+      <w:pPr>
+        <w:spacing w:line="480" w:lineRule="auto"/>
+      </w:pPr>
+      <w:r>
+        <w:lastRenderedPageBreak/>
+        <w:t>As this study will require you to be involved in interviews</w:t>
+      </w:r>
+      <w:r>
+        <w:t xml:space="preserve"> that are </w:t>
+      </w:r>
+      <w:r>
+        <w:t>one hour in length</w:t>
+      </w:r>
+      <w:r>
+        <w:t xml:space="preserve">, these will likely take place </w:t>
+      </w:r>
+      <w:r>
+        <w:t>in a period that is outside of your usual work hours</w:t>
+      </w:r>
+      <w:r>
+        <w:t>; as a result, you will have a busier than usual schedule during this time.</w:t>
+      </w:r>
+    </w:p>
+    <w:p>
+      <w:pPr>
+        <w:spacing w:line="480" w:lineRule="auto"/>
+        <w:rPr>
+          <w:b/>
+          <w:bCs/>
+        </w:rPr>
+      </w:pPr>
+      <w:r>
+        <w:rPr>
+          <w:b/>
+          <w:bCs/>
+        </w:rPr>
+        <w:t>Do I have to take part?</w:t>
+      </w:r>
+    </w:p>
+    <w:p>
+      <w:pPr>
+        <w:spacing w:line="480" w:lineRule="auto"/>
+      </w:pPr>
+      <w:r>
+        <w:t>You</w:t>
+      </w:r>
+      <w:r>
+        <w:t>r participation in this study is voluntary</w:t>
+      </w:r>
+      <w:r>
+        <w:t>,</w:t>
+      </w:r>
+      <w:r>
+        <w:t xml:space="preserve"> </w:t>
+      </w:r>
+      <w:r>
+        <w:t xml:space="preserve">and you are free to withdraw from the study at any time. </w:t>
+      </w:r>
+      <w:r>
+        <w:t xml:space="preserve">Please </w:t>
+      </w:r>
+      <w:r>
+        <w:t>contact</w:t>
+      </w:r>
+      <w:r>
+        <w:t xml:space="preserve"> the researcher if you wish to </w:t>
+      </w:r>
+      <w:r>
+        <w:t xml:space="preserve">withdraw from the study using the contact details below. All data gathered from you will be destroyed </w:t>
+      </w:r>
+      <w:r>
+        <w:t>per</w:t>
+      </w:r>
+      <w:r>
+        <w:t xml:space="preserve"> the G</w:t>
+      </w:r>
+      <w:r>
+        <w:t>DPR directives</w:t>
+      </w:r>
+      <w:r>
+        <w:t>'</w:t>
+      </w:r>
+      <w:r>
+        <w:t xml:space="preserve"> righ</w:t>
+      </w:r>
+      <w:r>
+        <w:t>t to erasure clause.</w:t>
+      </w:r>
+    </w:p>
+    <w:p>
+      <w:pPr>
+        <w:spacing w:line="480" w:lineRule="auto"/>
+        <w:rPr>
+          <w:b/>
+          <w:bCs/>
+        </w:rPr>
+      </w:pPr>
+      <w:r>
+        <w:rPr>
+          <w:b/>
+          <w:bCs/>
+        </w:rPr>
+        <w:t>How will my personal data be kept con</w:t>
+      </w:r>
+      <w:r>
+        <w:rPr>
+          <w:b/>
+          <w:bCs/>
+        </w:rPr>
+        <w:t>fidential?</w:t>
+      </w:r>
+    </w:p>
+    <w:p>
+      <w:pPr>
+        <w:spacing w:line="480" w:lineRule="auto"/>
+      </w:pPr>
+      <w:r>
+        <w:t xml:space="preserve">Data will be collected from you throughout the </w:t>
+      </w:r>
+      <w:r>
+        <w:t>study</w:t>
+      </w:r>
+      <w:r>
+        <w:t xml:space="preserve"> in the form of emails</w:t>
+      </w:r>
+      <w:r>
+        <w:t xml:space="preserve"> (Word Doc</w:t>
+      </w:r>
+      <w:r>
+        <w:t>uments</w:t>
+      </w:r>
+      <w:r>
         <w:t>)</w:t>
       </w:r>
       <w:r>
-        <w:t>, pp. 310–317. doi:10.1109/ICIoT48696.2020.9089570.</w:t>
-      </w:r>
-    </w:p>
-    <w:p>
-      <w:pPr>
-        <w:pStyle w:val="Bibliography"/>
-        <w:spacing w:line="480" w:lineRule="auto"/>
-      </w:pPr>
-      <w:r>
-        <w:t xml:space="preserve">Sein, M.K. </w:t>
-      </w:r>
-      <w:r>
-        <w:rPr>
-          <w:i/>
-          <w:iCs/>
-        </w:rPr>
-        <w:t>et al.</w:t>
-      </w:r>
-      <w:r>
-        <w:t xml:space="preserve"> (2011) ‘Action Design Research’, </w:t>
-      </w:r>
-      <w:r>
-        <w:rPr>
-          <w:i/>
-          <w:iCs/>
-        </w:rPr>
-        <w:t>MIS Quarterly</w:t>
-      </w:r>
-      <w:r>
-        <w:t>, 35(1), pp. 37–56. doi:10.2307/23043488.</w:t>
-      </w:r>
-    </w:p>
-    <w:p>
-      <w:pPr>
-        <w:pStyle w:val="Bibliography"/>
-        <w:spacing w:line="480" w:lineRule="auto"/>
-      </w:pPr>
-      <w:proofErr w:type="spellStart"/>
-      <w:r>
-        <w:t>Shahaab</w:t>
-      </w:r>
-      <w:proofErr w:type="spellEnd"/>
-      <w:r>
-        <w:t xml:space="preserve">, A. </w:t>
-      </w:r>
-      <w:r>
-        <w:rPr>
-          <w:i/>
-          <w:iCs/>
-        </w:rPr>
-        <w:t>et al.</w:t>
-      </w:r>
-      <w:r>
-        <w:t xml:space="preserve"> (2021) ‘A Hybrid Blockchain Implementation to Ensure Data Integrity and Interoperability for Public Service Organisations’, in </w:t>
-      </w:r>
-      <w:r>
-        <w:rPr>
-          <w:i/>
-          <w:iCs/>
-        </w:rPr>
-        <w:t>2021 IEEE International Conference on Blockchain (Blockchain)</w:t>
-      </w:r>
-      <w:r>
-        <w:t xml:space="preserve">. </w:t>
-      </w:r>
-      <w:r>
-        <w:rPr>
-          <w:i/>
-          <w:iCs/>
-        </w:rPr>
-        <w:t>2021 IEEE International Conference on Blockchain (Blockchain)</w:t>
-      </w:r>
-      <w:r>
-        <w:t>, pp. 295–305. doi:10.1109/Blockchain53845.2021.00047.</w:t>
-      </w:r>
-    </w:p>
-    <w:p>
-      <w:pPr>
-        <w:spacing w:line="480" w:lineRule="auto"/>
-      </w:pPr>
-      <w:r>
-        <w:fldChar w:fldCharType="end"/>
-      </w:r>
-    </w:p>
-    <w:p>
-      <w:pPr>
-        <w:pStyle w:val="Heading1"/>
-        <w:spacing w:line="480" w:lineRule="auto"/>
-        <w:rPr>
-          <w:rFonts w:ascii="Times New Roman" w:hAnsi="Times New Roman" w:cs="Times New Roman"/>
-          <w:b/>
-          <w:bCs/>
-          <w:color w:val="auto"/>
-        </w:rPr>
-      </w:pPr>
-      <w:bookmarkStart w:id="29" w:name="_Toc105566690"/>
-      <w:r>
-        <w:rPr>
-          <w:rFonts w:ascii="Times New Roman" w:hAnsi="Times New Roman" w:cs="Times New Roman"/>
-          <w:b/>
-          <w:bCs/>
-          <w:color w:val="auto"/>
-        </w:rPr>
-        <w:t>Appendi</w:t>
-      </w:r>
-      <w:r>
-        <w:rPr>
-          <w:rFonts w:ascii="Times New Roman" w:hAnsi="Times New Roman" w:cs="Times New Roman"/>
-          <w:b/>
-          <w:bCs/>
-          <w:color w:val="auto"/>
-        </w:rPr>
-        <w:t>ces</w:t>
-      </w:r>
-      <w:bookmarkEnd w:id="29"/>
-    </w:p>
-    <w:p>
-      <w:pPr>
-        <w:pStyle w:val="Heading2"/>
-        <w:spacing w:line="480" w:lineRule="auto"/>
-        <w:rPr>
-          <w:rFonts w:ascii="Times New Roman" w:hAnsi="Times New Roman" w:cs="Times New Roman"/>
-          <w:b/>
-          <w:bCs/>
-          <w:color w:val="auto"/>
-        </w:rPr>
-      </w:pPr>
-      <w:bookmarkStart w:id="30" w:name="_Toc105566691"/>
-      <w:r>
-        <w:rPr>
-          <w:rFonts w:ascii="Times New Roman" w:hAnsi="Times New Roman" w:cs="Times New Roman"/>
-          <w:b/>
-          <w:bCs/>
-          <w:color w:val="auto"/>
-        </w:rPr>
-        <w:t>Appendix A</w:t>
-      </w:r>
-      <w:r>
-        <w:rPr>
-          <w:rFonts w:ascii="Times New Roman" w:hAnsi="Times New Roman" w:cs="Times New Roman"/>
-          <w:b/>
-          <w:bCs/>
-          <w:color w:val="auto"/>
-        </w:rPr>
-        <w:t>: Participant Information Sheet</w:t>
-      </w:r>
-      <w:bookmarkEnd w:id="30"/>
-    </w:p>
-    <w:p>
-      <w:pPr>
-        <w:spacing w:line="480" w:lineRule="auto"/>
-        <w:rPr>
-          <w:b/>
-          <w:bCs/>
-        </w:rPr>
-      </w:pPr>
-      <w:r>
-        <w:rPr>
-          <w:b/>
-          <w:bCs/>
-        </w:rPr>
-        <w:t xml:space="preserve">Research </w:t>
-      </w:r>
-      <w:r>
-        <w:rPr>
-          <w:b/>
-          <w:bCs/>
-        </w:rPr>
-        <w:t>project</w:t>
-      </w:r>
-      <w:r>
-        <w:rPr>
-          <w:b/>
-          <w:bCs/>
-        </w:rPr>
+        <w:t xml:space="preserve"> and Zoom recordings</w:t>
+      </w:r>
+      <w:r>
+        <w:t xml:space="preserve">. All personally identifiable information will be securely stored </w:t>
+      </w:r>
+      <w:r>
+        <w:t>on</w:t>
+      </w:r>
+      <w:r>
+        <w:t xml:space="preserve"> a password-protected Google Drive with Two Factor Authentication enabled.</w:t>
+      </w:r>
+      <w:r>
         <w:t xml:space="preserve"> </w:t>
       </w:r>
       <w:r>
-        <w:rPr>
-          <w:b/>
-          <w:bCs/>
-        </w:rPr>
-        <w:t>t</w:t>
-      </w:r>
-      <w:r>
-        <w:rPr>
-          <w:b/>
-          <w:bCs/>
-        </w:rPr>
-        <w:t>itle</w:t>
-      </w:r>
-    </w:p>
-    <w:p>
-      <w:pPr>
-        <w:spacing w:line="480" w:lineRule="auto"/>
-      </w:pPr>
-      <w:r>
-        <w:t>A permissioned (Hybrid) blockchain prototype facilitating banking record interoperability.</w:t>
-      </w:r>
-    </w:p>
-    <w:p>
-      <w:pPr>
-        <w:spacing w:line="480" w:lineRule="auto"/>
-        <w:rPr>
-          <w:b/>
-          <w:bCs/>
-        </w:rPr>
-      </w:pPr>
-      <w:r>
-        <w:rPr>
-          <w:b/>
-          <w:bCs/>
-        </w:rPr>
-        <w:t>Invitation</w:t>
-      </w:r>
-    </w:p>
-    <w:p>
-      <w:pPr>
-        <w:spacing w:line="480" w:lineRule="auto"/>
-      </w:pPr>
-      <w:r>
-        <w:t>You are invited to take part in this research study</w:t>
-      </w:r>
-      <w:r>
-        <w:t xml:space="preserve">. You </w:t>
-      </w:r>
-      <w:r>
-        <w:t>have been</w:t>
-      </w:r>
-      <w:r>
-        <w:t xml:space="preserve"> chosen </w:t>
-      </w:r>
-      <w:r>
-        <w:t xml:space="preserve">to partake in this study </w:t>
-      </w:r>
-      <w:r>
-        <w:t xml:space="preserve">due to your unique experience in an industry that is relevant to </w:t>
-      </w:r>
-      <w:r>
-        <w:t xml:space="preserve">the </w:t>
-      </w:r>
-      <w:r>
-        <w:t>context of the research</w:t>
-      </w:r>
-      <w:r>
-        <w:t xml:space="preserve">. Please make sure that you read </w:t>
-      </w:r>
-      <w:proofErr w:type="gramStart"/>
-      <w:r>
-        <w:t>all of</w:t>
-      </w:r>
-      <w:proofErr w:type="gramEnd"/>
-      <w:r>
-        <w:t xml:space="preserve"> the following information about the research</w:t>
-      </w:r>
-      <w:r>
-        <w:t>, and feel free to contact the researcher with any questions you may have.</w:t>
-      </w:r>
-    </w:p>
-    <w:p>
-      <w:pPr>
-        <w:spacing w:line="480" w:lineRule="auto"/>
-        <w:rPr>
-          <w:b/>
-          <w:bCs/>
-        </w:rPr>
-      </w:pPr>
-      <w:r>
-        <w:rPr>
-          <w:b/>
-          <w:bCs/>
-        </w:rPr>
-        <w:t>What is the purpose of</w:t>
-      </w:r>
-      <w:r>
-        <w:rPr>
-          <w:b/>
-          <w:bCs/>
-        </w:rPr>
-        <w:t xml:space="preserve"> the research?</w:t>
-      </w:r>
-    </w:p>
-    <w:p>
-      <w:pPr>
-        <w:spacing w:line="480" w:lineRule="auto"/>
-      </w:pPr>
-      <w:r>
-        <w:t xml:space="preserve">The purpose of the research project </w:t>
-      </w:r>
-      <w:r>
-        <w:t xml:space="preserve">is to fulfil the learning outcomes of an MSc Computer Science Dissertation. </w:t>
-      </w:r>
-      <w:r>
-        <w:t xml:space="preserve">Furthermore, the research is attempting to explore a gap in knowledge about the application of blockchain technology in </w:t>
-      </w:r>
-      <w:r>
-        <w:t xml:space="preserve">baking record </w:t>
-      </w:r>
-      <w:r>
-        <w:t xml:space="preserve">interoperability. The study </w:t>
-      </w:r>
-      <w:r>
+        <w:t xml:space="preserve">The research project is supervised by two supervisors from the University of Essex, and they too will have access to this data. </w:t>
+      </w:r>
+      <w:r>
+        <w:t>All data collected will be used within the study to draw various conclusions a</w:t>
+      </w:r>
+      <w:r>
+        <w:t>bout</w:t>
+      </w:r>
+      <w:r>
+        <w:t xml:space="preserve"> the </w:t>
+      </w:r>
+      <w:r>
+        <w:t>research outcomes</w:t>
+      </w:r>
+      <w:r>
+        <w:t>;</w:t>
+      </w:r>
+      <w:r>
+        <w:t xml:space="preserve"> however</w:t>
+      </w:r>
+      <w:r>
+        <w:t>,</w:t>
+      </w:r>
+      <w:r>
+        <w:t xml:space="preserve"> you will remain anonymous throughout said </w:t>
+      </w:r>
+      <w:r>
+        <w:t>conclusions.</w:t>
+      </w:r>
+      <w:r>
+        <w:t xml:space="preserve"> Finally</w:t>
+      </w:r>
+      <w:r>
+        <w:t>,</w:t>
+      </w:r>
+      <w:r>
+        <w:t xml:space="preserve"> all </w:t>
+      </w:r>
+      <w:r>
+        <w:t xml:space="preserve">stored data will only be stored for a period necessary to complete the </w:t>
+      </w:r>
+      <w:r>
+        <w:t xml:space="preserve">dissertation; </w:t>
+      </w:r>
+      <w:r>
+        <w:t>all data will be purged once complete</w:t>
+      </w:r>
+      <w:r>
+        <w:t>.</w:t>
+      </w:r>
+    </w:p>
+    <w:p>
+      <w:pPr>
+        <w:spacing w:line="480" w:lineRule="auto"/>
+        <w:rPr>
+          <w:b/>
+          <w:bCs/>
+        </w:rPr>
+      </w:pPr>
+      <w:r>
+        <w:rPr>
+          <w:b/>
+          <w:bCs/>
+        </w:rPr>
+        <w:t>Will I receive payment for taking part?</w:t>
+      </w:r>
+    </w:p>
+    <w:p>
+      <w:pPr>
+        <w:spacing w:line="480" w:lineRule="auto"/>
+      </w:pPr>
+      <w:r>
+        <w:t>You will not receive any payment for taking part in the research study.</w:t>
+      </w:r>
+    </w:p>
+    <w:p>
+      <w:pPr>
+        <w:spacing w:line="480" w:lineRule="auto"/>
+        <w:rPr>
+          <w:b/>
+          <w:bCs/>
+        </w:rPr>
+      </w:pPr>
+      <w:r>
+        <w:rPr>
+          <w:b/>
+          <w:bCs/>
+        </w:rPr>
+        <w:t>What will happen if I do not want to continue with the study?</w:t>
+      </w:r>
+    </w:p>
+    <w:p>
+      <w:pPr>
+        <w:spacing w:line="480" w:lineRule="auto"/>
+      </w:pPr>
+      <w:r>
+        <w:t>If you decide to withdraw from the study</w:t>
+      </w:r>
+      <w:r>
+        <w:t xml:space="preserve">, please notify the researcher at your nearest convenience using the contact details provided at the end of this document. </w:t>
+      </w:r>
+      <w:r>
+        <w:t>All data collected to date will be destroyed in accordance with the GDPR directive.</w:t>
+      </w:r>
+    </w:p>
+    <w:p>
+      <w:pPr>
+        <w:spacing w:line="480" w:lineRule="auto"/>
+        <w:rPr>
+          <w:b/>
+          <w:bCs/>
+        </w:rPr>
+      </w:pPr>
+      <w:r>
+        <w:rPr>
+          <w:b/>
+          <w:bCs/>
+        </w:rPr>
         <w:lastRenderedPageBreak/>
-        <w:t xml:space="preserve">will </w:t>
-      </w:r>
-      <w:r>
-        <w:t>explore how departments within a bank can interoperate with client data stored in a decentralised manner within a blockchain ecosystem.</w:t>
-      </w:r>
-      <w:r>
-        <w:t xml:space="preserve"> The use of blockchain technology will ensure that all data is up to date</w:t>
-      </w:r>
-      <w:r>
-        <w:t>,</w:t>
-      </w:r>
-      <w:r>
-        <w:t xml:space="preserve"> and </w:t>
-      </w:r>
-      <w:r>
-        <w:t xml:space="preserve">changes made to the data will be auditable due to the nature of </w:t>
-      </w:r>
-      <w:r>
-        <w:t>a blockchain's immutable records.</w:t>
-      </w:r>
-    </w:p>
-    <w:p>
-      <w:pPr>
-        <w:spacing w:line="480" w:lineRule="auto"/>
-        <w:rPr>
-          <w:b/>
-          <w:bCs/>
-        </w:rPr>
-      </w:pPr>
-      <w:r>
-        <w:rPr>
-          <w:b/>
-          <w:bCs/>
-        </w:rPr>
-        <w:t>Where and when will the research take place?</w:t>
-      </w:r>
-    </w:p>
-    <w:p>
-      <w:pPr>
-        <w:spacing w:line="480" w:lineRule="auto"/>
-      </w:pPr>
-      <w:r>
-        <w:t>Throughout the</w:t>
-      </w:r>
-      <w:r>
-        <w:t xml:space="preserve"> </w:t>
-      </w:r>
-      <w:r>
-        <w:t>project's development phase</w:t>
-      </w:r>
-      <w:r>
-        <w:t xml:space="preserve">, you will be required to partake in a series of </w:t>
-      </w:r>
-      <w:r>
-        <w:t xml:space="preserve">interviews </w:t>
-      </w:r>
-      <w:r>
-        <w:t xml:space="preserve">that will include manual testing of a </w:t>
-      </w:r>
-      <w:r>
-        <w:t>graphical user interface of a blockchain application</w:t>
-      </w:r>
-      <w:r>
-        <w:t xml:space="preserve">. </w:t>
-      </w:r>
-      <w:r>
-        <w:t>There will be two interviews</w:t>
-      </w:r>
-      <w:r>
-        <w:t>,</w:t>
-      </w:r>
-      <w:r>
-        <w:t xml:space="preserve"> one hour in length </w:t>
-      </w:r>
-      <w:r>
-        <w:t xml:space="preserve">via Zoom </w:t>
-      </w:r>
-      <w:r>
-        <w:t xml:space="preserve">week commencing </w:t>
-      </w:r>
-      <w:r>
-        <w:t xml:space="preserve">27 June. </w:t>
-      </w:r>
-    </w:p>
-    <w:p>
-      <w:pPr>
-        <w:spacing w:line="480" w:lineRule="auto"/>
-        <w:rPr>
-          <w:b/>
-          <w:bCs/>
-        </w:rPr>
-      </w:pPr>
-      <w:r>
-        <w:rPr>
-          <w:b/>
-          <w:bCs/>
-        </w:rPr>
-        <w:t>What will I have to do?</w:t>
-      </w:r>
-    </w:p>
-    <w:p>
-      <w:pPr>
-        <w:spacing w:line="480" w:lineRule="auto"/>
-      </w:pPr>
-      <w:r>
-        <w:t>You will participate in a Zoom meeting with the researcher, where you will be asked a series of questions while engaging with an application</w:t>
-      </w:r>
-      <w:r>
-        <w:t xml:space="preserve">'s user interface. During this time, you will be required to share your screen and consent to the meeting recording so that the researcher can </w:t>
-      </w:r>
-      <w:proofErr w:type="gramStart"/>
-      <w:r>
-        <w:t>refer back</w:t>
-      </w:r>
-      <w:proofErr w:type="gramEnd"/>
-      <w:r>
-        <w:t xml:space="preserve"> to your responses throughout the interview.</w:t>
-      </w:r>
-    </w:p>
-    <w:p>
-      <w:pPr>
-        <w:spacing w:line="480" w:lineRule="auto"/>
-        <w:rPr>
-          <w:b/>
-          <w:bCs/>
-        </w:rPr>
-      </w:pPr>
-      <w:r>
-        <w:rPr>
-          <w:b/>
-          <w:bCs/>
-        </w:rPr>
-        <w:t>What are the possible benefits of taking part?</w:t>
-      </w:r>
-    </w:p>
-    <w:p>
-      <w:pPr>
-        <w:spacing w:line="480" w:lineRule="auto"/>
-      </w:pPr>
-      <w:r>
-        <w:t xml:space="preserve">Blockchain technology </w:t>
-      </w:r>
-      <w:r>
-        <w:t xml:space="preserve">continues to see high levels of adoption in various </w:t>
-      </w:r>
-      <w:r>
-        <w:t xml:space="preserve">industries throughout the world. Participating in this study will provide you with a unique opportunity to engage with </w:t>
-      </w:r>
-      <w:r>
-        <w:t xml:space="preserve">blockchain technology and its applications </w:t>
-      </w:r>
-      <w:r>
-        <w:t>in</w:t>
-      </w:r>
-      <w:r>
-        <w:t xml:space="preserve"> unique use cases </w:t>
-      </w:r>
-      <w:r>
-        <w:t>like</w:t>
-      </w:r>
-      <w:r>
-        <w:t xml:space="preserve"> the one outlined in this study.</w:t>
-      </w:r>
-    </w:p>
-    <w:p>
-      <w:pPr>
-        <w:spacing w:line="480" w:lineRule="auto"/>
-        <w:rPr>
-          <w:b/>
-          <w:bCs/>
-        </w:rPr>
-      </w:pPr>
-      <w:r>
-        <w:rPr>
-          <w:b/>
-          <w:bCs/>
-        </w:rPr>
-        <w:t xml:space="preserve">What are the possible </w:t>
-      </w:r>
-      <w:r>
-        <w:rPr>
-          <w:b/>
-          <w:bCs/>
-        </w:rPr>
-        <w:t>disadvantages and risks of taking part?</w:t>
-      </w:r>
-    </w:p>
-    <w:p>
-      <w:pPr>
-        <w:spacing w:line="480" w:lineRule="auto"/>
-      </w:pPr>
-      <w:r>
-        <w:t>As this study will require you to be involved in interviews</w:t>
-      </w:r>
-      <w:r>
-        <w:t xml:space="preserve"> that are </w:t>
-      </w:r>
-      <w:r>
-        <w:t>one hour in length</w:t>
-      </w:r>
-      <w:r>
-        <w:t xml:space="preserve">, these will likely take place </w:t>
-      </w:r>
-      <w:r>
-        <w:t>in a period that is outside of your usual work hours</w:t>
-      </w:r>
-      <w:r>
-        <w:t>; as a result, you will have a busier than usual schedule during this time.</w:t>
-      </w:r>
-    </w:p>
-    <w:p>
-      <w:pPr>
-        <w:spacing w:line="480" w:lineRule="auto"/>
-        <w:rPr>
-          <w:b/>
-          <w:bCs/>
-        </w:rPr>
-      </w:pPr>
-      <w:r>
-        <w:rPr>
-          <w:b/>
-          <w:bCs/>
-        </w:rPr>
-        <w:lastRenderedPageBreak/>
-        <w:t>Do I have to take part?</w:t>
-      </w:r>
-    </w:p>
-    <w:p>
-      <w:pPr>
-        <w:spacing w:line="480" w:lineRule="auto"/>
-      </w:pPr>
-      <w:r>
-        <w:t>You</w:t>
-      </w:r>
-      <w:r>
-        <w:t>r participation in this study is voluntary</w:t>
-      </w:r>
-      <w:r>
-        <w:t>,</w:t>
-      </w:r>
-      <w:r>
-        <w:t xml:space="preserve"> </w:t>
-      </w:r>
-      <w:r>
-        <w:t xml:space="preserve">and you are free to withdraw from the study at any time. </w:t>
-      </w:r>
-      <w:r>
-        <w:t xml:space="preserve">Please </w:t>
-      </w:r>
-      <w:r>
-        <w:t>contact</w:t>
-      </w:r>
-      <w:r>
-        <w:t xml:space="preserve"> the researcher if you wish to </w:t>
-      </w:r>
-      <w:r>
-        <w:t xml:space="preserve">withdraw from the study using the contact details below. All data gathered from you will be destroyed </w:t>
-      </w:r>
-      <w:r>
-        <w:t>per</w:t>
-      </w:r>
-      <w:r>
-        <w:t xml:space="preserve"> the G</w:t>
-      </w:r>
-      <w:r>
-        <w:t>DPR directives</w:t>
-      </w:r>
-      <w:r>
-        <w:t>'</w:t>
-      </w:r>
-      <w:r>
-        <w:t xml:space="preserve"> righ</w:t>
-      </w:r>
-      <w:r>
-        <w:t>t to erasure clause.</w:t>
-      </w:r>
-    </w:p>
-    <w:p>
-      <w:pPr>
-        <w:spacing w:line="480" w:lineRule="auto"/>
-        <w:rPr>
-          <w:b/>
-          <w:bCs/>
-        </w:rPr>
-      </w:pPr>
-      <w:r>
-        <w:rPr>
-          <w:b/>
-          <w:bCs/>
-        </w:rPr>
-        <w:t>How will my personal data be kept con</w:t>
-      </w:r>
-      <w:r>
-        <w:rPr>
-          <w:b/>
-          <w:bCs/>
-        </w:rPr>
-        <w:t>fidential?</w:t>
-      </w:r>
-    </w:p>
-    <w:p>
-      <w:pPr>
-        <w:spacing w:line="480" w:lineRule="auto"/>
-      </w:pPr>
-      <w:r>
-        <w:t xml:space="preserve">Data will be collected from you throughout the </w:t>
-      </w:r>
-      <w:r>
-        <w:t>study</w:t>
-      </w:r>
-      <w:r>
-        <w:t xml:space="preserve"> in the form of emails</w:t>
-      </w:r>
-      <w:r>
-        <w:t xml:space="preserve"> (Word Doc</w:t>
-      </w:r>
-      <w:r>
-        <w:t>uments</w:t>
-      </w:r>
-      <w:r>
-        <w:t>)</w:t>
-      </w:r>
-      <w:r>
-        <w:t xml:space="preserve"> and Zoom recordings</w:t>
-      </w:r>
-      <w:r>
-        <w:t xml:space="preserve">. All personally identifiable information will be securely stored </w:t>
-      </w:r>
-      <w:r>
-        <w:t>on</w:t>
-      </w:r>
-      <w:r>
-        <w:t xml:space="preserve"> a password-protected Google Drive with Two Factor Authentication enabled.</w:t>
-      </w:r>
-      <w:r>
-        <w:t xml:space="preserve"> </w:t>
-      </w:r>
-      <w:r>
-        <w:t xml:space="preserve">The research project is supervised by two supervisors from the University of Essex, and they too will have access to this data. </w:t>
-      </w:r>
-      <w:r>
-        <w:t>All data collected will be used within the study to draw various conclusions a</w:t>
-      </w:r>
-      <w:r>
-        <w:t>bout</w:t>
-      </w:r>
-      <w:r>
-        <w:t xml:space="preserve"> the </w:t>
-      </w:r>
-      <w:r>
-        <w:t>research outcomes</w:t>
-      </w:r>
-      <w:r>
-        <w:t>;</w:t>
-      </w:r>
-      <w:r>
-        <w:t xml:space="preserve"> however</w:t>
-      </w:r>
-      <w:r>
-        <w:t>,</w:t>
-      </w:r>
-      <w:r>
-        <w:t xml:space="preserve"> you will remain anonymous throughout said </w:t>
-      </w:r>
-      <w:r>
-        <w:t>conclusions.</w:t>
-      </w:r>
-      <w:r>
-        <w:t xml:space="preserve"> Finally</w:t>
-      </w:r>
-      <w:r>
-        <w:t>,</w:t>
-      </w:r>
-      <w:r>
-        <w:t xml:space="preserve"> all </w:t>
-      </w:r>
-      <w:r>
-        <w:t xml:space="preserve">stored data will only be stored for a period necessary to complete the </w:t>
-      </w:r>
-      <w:r>
-        <w:t xml:space="preserve">dissertation; </w:t>
-      </w:r>
-      <w:r>
-        <w:t>all data will be purged once complete</w:t>
-      </w:r>
-      <w:r>
-        <w:t>.</w:t>
-      </w:r>
-    </w:p>
-    <w:p>
-      <w:pPr>
-        <w:spacing w:line="480" w:lineRule="auto"/>
-        <w:rPr>
-          <w:b/>
-          <w:bCs/>
-        </w:rPr>
-      </w:pPr>
-      <w:r>
-        <w:rPr>
-          <w:b/>
-          <w:bCs/>
-        </w:rPr>
-        <w:t>Will I receive payment for taking part?</w:t>
-      </w:r>
-    </w:p>
-    <w:p>
-      <w:pPr>
-        <w:spacing w:line="480" w:lineRule="auto"/>
-      </w:pPr>
-      <w:r>
-        <w:t>You will not receive any payment for taking part in the research study.</w:t>
-      </w:r>
-    </w:p>
-    <w:p>
-      <w:pPr>
-        <w:spacing w:line="480" w:lineRule="auto"/>
-        <w:rPr>
-          <w:b/>
-          <w:bCs/>
-        </w:rPr>
-      </w:pPr>
-      <w:r>
-        <w:rPr>
-          <w:b/>
-          <w:bCs/>
-        </w:rPr>
-        <w:t>What will happen if I do not want to continue with the study?</w:t>
-      </w:r>
-    </w:p>
-    <w:p>
-      <w:pPr>
-        <w:spacing w:line="480" w:lineRule="auto"/>
-      </w:pPr>
-      <w:r>
-        <w:t>If you decide to withdraw from the study</w:t>
-      </w:r>
-      <w:r>
-        <w:t xml:space="preserve">, please notify the researcher at your nearest convenience using the contact details provided at the end of this document. </w:t>
-      </w:r>
-      <w:r>
-        <w:t>All data collected to date will be destroyed in accordance with the GDPR directive.</w:t>
-      </w:r>
-    </w:p>
-    <w:p>
-      <w:pPr>
-        <w:spacing w:line="480" w:lineRule="auto"/>
-        <w:rPr>
-          <w:b/>
-          <w:bCs/>
-        </w:rPr>
-      </w:pPr>
-      <w:r>
-        <w:rPr>
-          <w:b/>
-          <w:bCs/>
-        </w:rPr>
         <w:t>Who has ethically reviewed the project?</w:t>
       </w:r>
     </w:p>
@@ -6639,7 +8036,6 @@
         <w:spacing w:line="480" w:lineRule="auto"/>
       </w:pPr>
       <w:r>
-        <w:lastRenderedPageBreak/>
         <w:t>This research project has been ethically reviewed by both the supervisors who are overseeing this project, in addition to the supervisors, the head of the department reviews all projects quarterly.</w:t>
       </w:r>
     </w:p>
@@ -6810,7 +8206,7 @@
           <w:color w:val="auto"/>
         </w:rPr>
       </w:pPr>
-      <w:bookmarkStart w:id="31" w:name="_Toc105566692"/>
+      <w:bookmarkStart w:id="31" w:name="_Toc106170324"/>
       <w:r>
         <w:rPr>
           <w:rFonts w:ascii="Times New Roman" w:hAnsi="Times New Roman" w:cs="Times New Roman"/>
@@ -6920,6 +8316,7 @@
               <w:spacing w:line="480" w:lineRule="auto"/>
             </w:pPr>
             <w:r>
+              <w:lastRenderedPageBreak/>
               <w:t>1</w:t>
             </w:r>
           </w:p>
@@ -6975,7 +8372,6 @@
               <w:spacing w:line="480" w:lineRule="auto"/>
             </w:pPr>
             <w:r>
-              <w:lastRenderedPageBreak/>
               <w:t>2</w:t>
             </w:r>
           </w:p>
@@ -8195,10 +9591,10 @@
     <w:lsdException w:name="Table Web 2" w:semiHidden="1" w:unhideWhenUsed="1"/>
     <w:lsdException w:name="Table Web 3" w:semiHidden="1" w:unhideWhenUsed="1"/>
     <w:lsdException w:name="Balloon Text" w:semiHidden="1" w:unhideWhenUsed="1"/>
-    <w:lsdException w:name="Table Grid" w:uiPriority="39"/>
+    <w:lsdException w:name="Table Grid" w:uiPriority="59"/>
     <w:lsdException w:name="Table Theme" w:semiHidden="1" w:unhideWhenUsed="1"/>
     <w:lsdException w:name="Placeholder Text" w:semiHidden="1"/>
-    <w:lsdException w:name="No Spacing" w:uiPriority="1" w:qFormat="1"/>
+    <w:lsdException w:name="No Spacing" w:uiPriority="0" w:qFormat="1"/>
     <w:lsdException w:name="Light Shading" w:uiPriority="60"/>
     <w:lsdException w:name="Light List" w:uiPriority="61"/>
     <w:lsdException w:name="Light Grid" w:uiPriority="62"/>
@@ -8608,7 +10004,7 @@
   <w:style w:type="table" w:styleId="TableGrid">
     <w:name w:val="Table Grid"/>
     <w:basedOn w:val="TableNormal"/>
-    <w:uiPriority w:val="39"/>
+    <w:uiPriority w:val="59"/>
     <w:rsid w:val="00DE7700"/>
     <w:pPr>
       <w:spacing w:after="0" w:line="240" w:lineRule="auto"/>
@@ -8779,6 +10175,51 @@
     <w:rPr>
       <w:color w:val="605E5C"/>
       <w:shd w:val="clear" w:color="auto" w:fill="E1DFDD"/>
+    </w:rPr>
+  </w:style>
+  <w:style w:type="character" w:styleId="Strong">
+    <w:name w:val="Strong"/>
+    <w:basedOn w:val="DefaultParagraphFont"/>
+    <w:uiPriority w:val="22"/>
+    <w:qFormat/>
+    <w:rsid w:val="000200D6"/>
+    <w:rPr>
+      <w:rFonts w:ascii="Arial" w:hAnsi="Arial"/>
+      <w:b/>
+      <w:bCs/>
+      <w:sz w:val="22"/>
+    </w:rPr>
+  </w:style>
+  <w:style w:type="paragraph" w:styleId="NoSpacing">
+    <w:name w:val="No Spacing"/>
+    <w:aliases w:val="Heading"/>
+    <w:basedOn w:val="ListParagraph"/>
+    <w:next w:val="Heading1"/>
+    <w:link w:val="NoSpacingChar"/>
+    <w:qFormat/>
+    <w:rsid w:val="000200D6"/>
+    <w:pPr>
+      <w:spacing w:after="120" w:line="240" w:lineRule="auto"/>
+      <w:ind w:left="0"/>
+    </w:pPr>
+    <w:rPr>
+      <w:rFonts w:ascii="Arial" w:eastAsia="Times New Roman" w:hAnsi="Arial"/>
+      <w:b/>
+      <w:szCs w:val="28"/>
+      <w:lang w:eastAsia="en-GB"/>
+    </w:rPr>
+  </w:style>
+  <w:style w:type="character" w:customStyle="1" w:styleId="NoSpacingChar">
+    <w:name w:val="No Spacing Char"/>
+    <w:aliases w:val="Heading Char"/>
+    <w:basedOn w:val="DefaultParagraphFont"/>
+    <w:link w:val="NoSpacing"/>
+    <w:rsid w:val="000200D6"/>
+    <w:rPr>
+      <w:rFonts w:ascii="Arial" w:eastAsia="Times New Roman" w:hAnsi="Arial"/>
+      <w:b/>
+      <w:szCs w:val="28"/>
+      <w:lang w:eastAsia="en-GB"/>
     </w:rPr>
   </w:style>
 </w:styles>

</xml_diff>